<commit_message>
Ajustado transferencia de informações na ordem
</commit_message>
<xml_diff>
--- a/pages/PLANILHA/downloads/ourofertil.docx
+++ b/pages/PLANILHA/downloads/ourofertil.docx
@@ -1265,21 +1265,175 @@
       </w:pPr>
       <w:r>
         <w:rPr>
+          <w:b/>
+          <w:bCs/>
           <w:noProof/>
+          <w:color w:val="385623" w:themeColor="accent6" w:themeShade="80"/>
+          <w:sz w:val="24"/>
+          <w:szCs w:val="24"/>
         </w:rPr>
         <mc:AlternateContent>
           <mc:Choice Requires="wps">
             <w:drawing>
-              <wp:anchor distT="0" distB="0" distL="114300" distR="114300" simplePos="0" relativeHeight="251660288" behindDoc="1" locked="0" layoutInCell="1" allowOverlap="1" wp14:anchorId="3A1CF742" wp14:editId="688EFFEA">
+              <wp:anchor distT="45720" distB="45720" distL="114300" distR="114300" simplePos="0" relativeHeight="251744256" behindDoc="0" locked="0" layoutInCell="1" allowOverlap="1" wp14:anchorId="52513DF2" wp14:editId="5A66E863">
+                <wp:simplePos x="0" y="0"/>
+                <wp:positionH relativeFrom="column">
+                  <wp:posOffset>495935</wp:posOffset>
+                </wp:positionH>
+                <wp:positionV relativeFrom="paragraph">
+                  <wp:posOffset>568960</wp:posOffset>
+                </wp:positionV>
+                <wp:extent cx="5006340" cy="266700"/>
+                <wp:effectExtent l="0" t="0" r="22860" b="19050"/>
+                <wp:wrapSquare wrapText="bothSides"/>
+                <wp:docPr id="217" name="Caixa de Texto 2"/>
+                <wp:cNvGraphicFramePr>
+                  <a:graphicFrameLocks xmlns:a="http://schemas.openxmlformats.org/drawingml/2006/main"/>
+                </wp:cNvGraphicFramePr>
+                <a:graphic xmlns:a="http://schemas.openxmlformats.org/drawingml/2006/main">
+                  <a:graphicData uri="http://schemas.microsoft.com/office/word/2010/wordprocessingShape">
+                    <wps:wsp>
+                      <wps:cNvSpPr txBox="1">
+                        <a:spLocks noChangeArrowheads="1"/>
+                      </wps:cNvSpPr>
+                      <wps:spPr bwMode="auto">
+                        <a:xfrm>
+                          <a:off x="0" y="0"/>
+                          <a:ext cx="5006340" cy="266700"/>
+                        </a:xfrm>
+                        <a:prstGeom prst="rect">
+                          <a:avLst/>
+                        </a:prstGeom>
+                        <a:solidFill>
+                          <a:srgbClr val="FFFFFF"/>
+                        </a:solidFill>
+                        <a:ln w="9525">
+                          <a:solidFill>
+                            <a:srgbClr val="000000"/>
+                          </a:solidFill>
+                          <a:miter lim="800000"/>
+                          <a:headEnd/>
+                          <a:tailEnd/>
+                        </a:ln>
+                        <a:effectLst>
+                          <a:innerShdw blurRad="63500" dir="13500000">
+                            <a:prstClr val="black">
+                              <a:alpha val="70000"/>
+                            </a:prstClr>
+                          </a:innerShdw>
+                        </a:effectLst>
+                      </wps:spPr>
+                      <wps:txbx>
+                        <w:txbxContent>
+                          <w:p>
+                            <w:pPr>
+                              <w:rPr>
+                                <w:b/>
+                                <w:bCs/>
+                              </w:rPr>
+                            </w:pPr>
+                            <w:r>
+                              <w:rPr>
+                                <w:b/>
+                                <w:bCs/>
+                              </w:rPr>
+                              <w:t>{destinat</w:t>
+                            </w:r>
+                            <w:r>
+                              <w:rPr>
+                                <w:b/>
+                                <w:bCs/>
+                              </w:rPr>
+                              <w:t>a</w:t>
+                            </w:r>
+                            <w:r>
+                              <w:rPr>
+                                <w:b/>
+                                <w:bCs/>
+                              </w:rPr>
+                              <w:t>rio}</w:t>
+                            </w:r>
+                          </w:p>
+                        </w:txbxContent>
+                      </wps:txbx>
+                      <wps:bodyPr rot="0" vert="horz" wrap="square" lIns="91440" tIns="45720" rIns="91440" bIns="45720" anchor="t" anchorCtr="0">
+                        <a:noAutofit/>
+                      </wps:bodyPr>
+                    </wps:wsp>
+                  </a:graphicData>
+                </a:graphic>
+                <wp14:sizeRelH relativeFrom="margin">
+                  <wp14:pctWidth>0</wp14:pctWidth>
+                </wp14:sizeRelH>
+                <wp14:sizeRelV relativeFrom="margin">
+                  <wp14:pctHeight>0</wp14:pctHeight>
+                </wp14:sizeRelV>
+              </wp:anchor>
+            </w:drawing>
+          </mc:Choice>
+          <mc:Fallback>
+            <w:pict>
+              <v:shapetype w14:anchorId="52513DF2" id="_x0000_t202" coordsize="21600,21600" o:spt="202" path="m,l,21600r21600,l21600,xe">
+                <v:stroke joinstyle="miter"/>
+                <v:path gradientshapeok="t" o:connecttype="rect"/>
+              </v:shapetype>
+              <v:shape id="Caixa de Texto 2" o:spid="_x0000_s1026" type="#_x0000_t202" style="position:absolute;margin-left:39.05pt;margin-top:44.8pt;width:394.2pt;height:21pt;z-index:251744256;visibility:visible;mso-wrap-style:square;mso-width-percent:0;mso-height-percent:0;mso-wrap-distance-left:9pt;mso-wrap-distance-top:3.6pt;mso-wrap-distance-right:9pt;mso-wrap-distance-bottom:3.6pt;mso-position-horizontal:absolute;mso-position-horizontal-relative:text;mso-position-vertical:absolute;mso-position-vertical-relative:text;mso-width-percent:0;mso-height-percent:0;mso-width-relative:margin;mso-height-relative:margin;v-text-anchor:top" o:gfxdata="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">
+                <v:textbox>
+                  <w:txbxContent>
+                    <w:p>
+                      <w:pPr>
+                        <w:rPr>
+                          <w:b/>
+                          <w:bCs/>
+                        </w:rPr>
+                      </w:pPr>
+                      <w:r>
+                        <w:rPr>
+                          <w:b/>
+                          <w:bCs/>
+                        </w:rPr>
+                        <w:t>{destinat</w:t>
+                      </w:r>
+                      <w:r>
+                        <w:rPr>
+                          <w:b/>
+                          <w:bCs/>
+                        </w:rPr>
+                        <w:t>a</w:t>
+                      </w:r>
+                      <w:r>
+                        <w:rPr>
+                          <w:b/>
+                          <w:bCs/>
+                        </w:rPr>
+                        <w:t>rio}</w:t>
+                      </w:r>
+                    </w:p>
+                  </w:txbxContent>
+                </v:textbox>
+                <w10:wrap type="square"/>
+              </v:shape>
+            </w:pict>
+          </mc:Fallback>
+        </mc:AlternateContent>
+      </w:r>
+      <w:r>
+        <w:rPr>
+          <w:noProof/>
+        </w:rPr>
+        <mc:AlternateContent>
+          <mc:Choice Requires="wps">
+            <w:drawing>
+              <wp:anchor distT="0" distB="0" distL="114300" distR="114300" simplePos="0" relativeHeight="251660288" behindDoc="1" locked="0" layoutInCell="1" allowOverlap="1" wp14:anchorId="3A1CF742" wp14:editId="38EE1314">
                 <wp:simplePos x="0" y="0"/>
                 <wp:positionH relativeFrom="column">
                   <wp:posOffset>-136525</wp:posOffset>
                 </wp:positionH>
                 <wp:positionV relativeFrom="paragraph">
-                  <wp:posOffset>363220</wp:posOffset>
+                  <wp:posOffset>226060</wp:posOffset>
                 </wp:positionV>
-                <wp:extent cx="6713855" cy="1481455"/>
-                <wp:effectExtent l="38100" t="38100" r="106045" b="118745"/>
+                <wp:extent cx="6713855" cy="1638300"/>
+                <wp:effectExtent l="38100" t="38100" r="106045" b="114300"/>
                 <wp:wrapNone/>
                 <wp:docPr id="10" name="Retângulo: Cantos Arredondados 10"/>
                 <wp:cNvGraphicFramePr>
@@ -1294,7 +1448,7 @@
                       <wps:spPr>
                         <a:xfrm>
                           <a:off x="0" y="0"/>
-                          <a:ext cx="6713855" cy="1481455"/>
+                          <a:ext cx="6713855" cy="1638300"/>
                         </a:xfrm>
                         <a:prstGeom prst="roundRect">
                           <a:avLst>
@@ -1344,7 +1498,7 @@
           </mc:Choice>
           <mc:Fallback>
             <w:pict>
-              <v:roundrect w14:anchorId="03A53ABA" id="Retângulo: Cantos Arredondados 10" o:spid="_x0000_s1026" style="position:absolute;margin-left:-10.75pt;margin-top:28.6pt;width:528.65pt;height:116.65pt;z-index:-251656192;visibility:visible;mso-wrap-style:square;mso-width-percent:0;mso-height-percent:0;mso-wrap-distance-left:9pt;mso-wrap-distance-top:0;mso-wrap-distance-right:9pt;mso-wrap-distance-bottom:0;mso-position-horizontal:absolute;mso-position-horizontal-relative:text;mso-position-vertical:absolute;mso-position-vertical-relative:text;mso-width-percent:0;mso-height-percent:0;mso-width-relative:margin;mso-height-relative:margin;v-text-anchor:middle" arcsize="2907f" o:gfxdata="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" filled="f" strokecolor="#70ad47 [3209]" strokeweight="1pt">
+              <v:roundrect w14:anchorId="694CD5BB" id="Retângulo: Cantos Arredondados 10" o:spid="_x0000_s1026" style="position:absolute;margin-left:-10.75pt;margin-top:17.8pt;width:528.65pt;height:129pt;z-index:-251656192;visibility:visible;mso-wrap-style:square;mso-width-percent:0;mso-height-percent:0;mso-wrap-distance-left:9pt;mso-wrap-distance-top:0;mso-wrap-distance-right:9pt;mso-wrap-distance-bottom:0;mso-position-horizontal:absolute;mso-position-horizontal-relative:text;mso-position-vertical:absolute;mso-position-vertical-relative:text;mso-width-percent:0;mso-height-percent:0;mso-width-relative:margin;mso-height-relative:margin;v-text-anchor:middle" arcsize="2907f" o:gfxdata="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" filled="f" strokecolor="#70ad47 [3209]" strokeweight="1pt">
                 <v:stroke joinstyle="miter"/>
                 <v:shadow on="t" color="black" opacity="26214f" origin="-.5,-.5" offset=".74836mm,.74836mm"/>
                 <v:path arrowok="t"/>
@@ -1386,6 +1540,9 @@
       <w:r>
         <w:t>{representante}</w:t>
       </w:r>
+      <w:r>
+        <w:t xml:space="preserve">         </w:t>
+      </w:r>
     </w:p>
     <w:p>
       <w:pPr>
@@ -1397,23 +1554,6 @@
           <w:szCs w:val="36"/>
         </w:rPr>
       </w:pPr>
-      <w:r>
-        <w:rPr>
-          <w:b/>
-          <w:bCs/>
-          <w:noProof/>
-          <w:color w:val="70AD47" w:themeColor="accent6"/>
-          <w:sz w:val="36"/>
-          <w:szCs w:val="36"/>
-        </w:rPr>
-        <w:pict w14:anchorId="51124C99">
-          <v:shape id="_x0000_s1029" type="#_x0000_t201" style="position:absolute;margin-left:1.05pt;margin-top:11.85pt;width:502.2pt;height:25.8pt;z-index:251671552" filled="f" stroked="f">
-            <v:imagedata r:id="rId31" o:title=""/>
-            <o:lock v:ext="edit" aspectratio="t"/>
-          </v:shape>
-          <w:control r:id="rId32" w:name="TextBox11" w:shapeid="_x0000_s1029"/>
-        </w:pict>
-      </w:r>
       <w:r>
         <w:rPr>
           <w:b/>
@@ -1467,32 +1607,244 @@
           <w:b/>
           <w:bCs/>
           <w:noProof/>
-          <w:color w:val="70AD47" w:themeColor="accent6"/>
+          <w:color w:val="385623" w:themeColor="accent6" w:themeShade="80"/>
           <w:sz w:val="24"/>
           <w:szCs w:val="24"/>
         </w:rPr>
-        <w:pict w14:anchorId="53230A78">
-          <v:shape id="_x0000_s1067" type="#_x0000_t201" style="position:absolute;margin-left:33.25pt;margin-top:22.75pt;width:166.2pt;height:18.6pt;z-index:251740160" o:preferrelative="t" filled="f" stroked="f">
-            <v:imagedata r:id="rId33" o:title=""/>
-            <o:lock v:ext="edit" aspectratio="t"/>
-          </v:shape>
-          <w:control r:id="rId34" w:name="TextBox131" w:shapeid="_x0000_s1067"/>
-        </w:pict>
+        <mc:AlternateContent>
+          <mc:Choice Requires="wps">
+            <w:drawing>
+              <wp:anchor distT="45720" distB="45720" distL="114300" distR="114300" simplePos="0" relativeHeight="251748352" behindDoc="0" locked="0" layoutInCell="1" allowOverlap="1" wp14:anchorId="78CF5BAA" wp14:editId="205EBC6F">
+                <wp:simplePos x="0" y="0"/>
+                <wp:positionH relativeFrom="margin">
+                  <wp:posOffset>4404995</wp:posOffset>
+                </wp:positionH>
+                <wp:positionV relativeFrom="paragraph">
+                  <wp:posOffset>243205</wp:posOffset>
+                </wp:positionV>
+                <wp:extent cx="2072640" cy="274320"/>
+                <wp:effectExtent l="0" t="0" r="22860" b="11430"/>
+                <wp:wrapSquare wrapText="bothSides"/>
+                <wp:docPr id="7" name="Caixa de Texto 2"/>
+                <wp:cNvGraphicFramePr>
+                  <a:graphicFrameLocks xmlns:a="http://schemas.openxmlformats.org/drawingml/2006/main"/>
+                </wp:cNvGraphicFramePr>
+                <a:graphic xmlns:a="http://schemas.openxmlformats.org/drawingml/2006/main">
+                  <a:graphicData uri="http://schemas.microsoft.com/office/word/2010/wordprocessingShape">
+                    <wps:wsp>
+                      <wps:cNvSpPr txBox="1">
+                        <a:spLocks noChangeArrowheads="1"/>
+                      </wps:cNvSpPr>
+                      <wps:spPr bwMode="auto">
+                        <a:xfrm>
+                          <a:off x="0" y="0"/>
+                          <a:ext cx="2072640" cy="274320"/>
+                        </a:xfrm>
+                        <a:prstGeom prst="rect">
+                          <a:avLst/>
+                        </a:prstGeom>
+                        <a:solidFill>
+                          <a:srgbClr val="FFFFFF"/>
+                        </a:solidFill>
+                        <a:ln w="9525">
+                          <a:solidFill>
+                            <a:srgbClr val="000000"/>
+                          </a:solidFill>
+                          <a:miter lim="800000"/>
+                          <a:headEnd/>
+                          <a:tailEnd/>
+                        </a:ln>
+                        <a:effectLst>
+                          <a:innerShdw blurRad="63500" dir="13500000">
+                            <a:prstClr val="black">
+                              <a:alpha val="70000"/>
+                            </a:prstClr>
+                          </a:innerShdw>
+                        </a:effectLst>
+                      </wps:spPr>
+                      <wps:txbx>
+                        <w:txbxContent>
+                          <w:p>
+                            <w:pPr>
+                              <w:rPr>
+                                <w:b/>
+                                <w:bCs/>
+                              </w:rPr>
+                            </w:pPr>
+                            <w:r>
+                              <w:rPr>
+                                <w:b/>
+                                <w:bCs/>
+                              </w:rPr>
+                              <w:t>{ie}</w:t>
+                            </w:r>
+                          </w:p>
+                        </w:txbxContent>
+                      </wps:txbx>
+                      <wps:bodyPr rot="0" vert="horz" wrap="square" lIns="91440" tIns="45720" rIns="91440" bIns="45720" anchor="t" anchorCtr="0">
+                        <a:noAutofit/>
+                      </wps:bodyPr>
+                    </wps:wsp>
+                  </a:graphicData>
+                </a:graphic>
+                <wp14:sizeRelH relativeFrom="margin">
+                  <wp14:pctWidth>0</wp14:pctWidth>
+                </wp14:sizeRelH>
+                <wp14:sizeRelV relativeFrom="margin">
+                  <wp14:pctHeight>0</wp14:pctHeight>
+                </wp14:sizeRelV>
+              </wp:anchor>
+            </w:drawing>
+          </mc:Choice>
+          <mc:Fallback>
+            <w:pict>
+              <v:shape w14:anchorId="78CF5BAA" id="_x0000_s1027" type="#_x0000_t202" style="position:absolute;margin-left:346.85pt;margin-top:19.15pt;width:163.2pt;height:21.6pt;z-index:251748352;visibility:visible;mso-wrap-style:square;mso-width-percent:0;mso-height-percent:0;mso-wrap-distance-left:9pt;mso-wrap-distance-top:3.6pt;mso-wrap-distance-right:9pt;mso-wrap-distance-bottom:3.6pt;mso-position-horizontal:absolute;mso-position-horizontal-relative:margin;mso-position-vertical:absolute;mso-position-vertical-relative:text;mso-width-percent:0;mso-height-percent:0;mso-width-relative:margin;mso-height-relative:margin;v-text-anchor:top" o:gfxdata="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">
+                <v:textbox>
+                  <w:txbxContent>
+                    <w:p>
+                      <w:pPr>
+                        <w:rPr>
+                          <w:b/>
+                          <w:bCs/>
+                        </w:rPr>
+                      </w:pPr>
+                      <w:r>
+                        <w:rPr>
+                          <w:b/>
+                          <w:bCs/>
+                        </w:rPr>
+                        <w:t>{ie}</w:t>
+                      </w:r>
+                    </w:p>
+                  </w:txbxContent>
+                </v:textbox>
+                <w10:wrap type="square" anchorx="margin"/>
+              </v:shape>
+            </w:pict>
+          </mc:Fallback>
+        </mc:AlternateContent>
       </w:r>
       <w:r>
         <w:rPr>
           <w:b/>
           <w:bCs/>
           <w:noProof/>
-          <w:color w:val="70AD47" w:themeColor="accent6"/>
-        </w:rPr>
-        <w:pict w14:anchorId="3AA804EB">
-          <v:shape id="_x0000_s1037" type="#_x0000_t201" style="position:absolute;margin-left:338.8pt;margin-top:23.2pt;width:147.6pt;height:18pt;z-index:251687936" o:preferrelative="t" filled="f" stroked="f">
-            <v:imagedata r:id="rId35" o:title=""/>
-            <o:lock v:ext="edit" aspectratio="t"/>
-          </v:shape>
-          <w:control r:id="rId36" w:name="TextBox19" w:shapeid="_x0000_s1037"/>
-        </w:pict>
+          <w:color w:val="385623" w:themeColor="accent6" w:themeShade="80"/>
+          <w:sz w:val="24"/>
+          <w:szCs w:val="24"/>
+        </w:rPr>
+        <mc:AlternateContent>
+          <mc:Choice Requires="wps">
+            <w:drawing>
+              <wp:anchor distT="45720" distB="45720" distL="114300" distR="114300" simplePos="0" relativeHeight="251746304" behindDoc="0" locked="0" layoutInCell="1" allowOverlap="1" wp14:anchorId="50827648" wp14:editId="6D6FC3D1">
+                <wp:simplePos x="0" y="0"/>
+                <wp:positionH relativeFrom="column">
+                  <wp:posOffset>541655</wp:posOffset>
+                </wp:positionH>
+                <wp:positionV relativeFrom="paragraph">
+                  <wp:posOffset>266065</wp:posOffset>
+                </wp:positionV>
+                <wp:extent cx="1912620" cy="266700"/>
+                <wp:effectExtent l="0" t="0" r="11430" b="19050"/>
+                <wp:wrapSquare wrapText="bothSides"/>
+                <wp:docPr id="6" name="Caixa de Texto 2"/>
+                <wp:cNvGraphicFramePr>
+                  <a:graphicFrameLocks xmlns:a="http://schemas.openxmlformats.org/drawingml/2006/main"/>
+                </wp:cNvGraphicFramePr>
+                <a:graphic xmlns:a="http://schemas.openxmlformats.org/drawingml/2006/main">
+                  <a:graphicData uri="http://schemas.microsoft.com/office/word/2010/wordprocessingShape">
+                    <wps:wsp>
+                      <wps:cNvSpPr txBox="1">
+                        <a:spLocks noChangeArrowheads="1"/>
+                      </wps:cNvSpPr>
+                      <wps:spPr bwMode="auto">
+                        <a:xfrm>
+                          <a:off x="0" y="0"/>
+                          <a:ext cx="1912620" cy="266700"/>
+                        </a:xfrm>
+                        <a:prstGeom prst="rect">
+                          <a:avLst/>
+                        </a:prstGeom>
+                        <a:solidFill>
+                          <a:srgbClr val="FFFFFF"/>
+                        </a:solidFill>
+                        <a:ln w="9525">
+                          <a:solidFill>
+                            <a:srgbClr val="000000"/>
+                          </a:solidFill>
+                          <a:miter lim="800000"/>
+                          <a:headEnd/>
+                          <a:tailEnd/>
+                        </a:ln>
+                        <a:effectLst>
+                          <a:innerShdw blurRad="63500" dir="13500000">
+                            <a:prstClr val="black">
+                              <a:alpha val="70000"/>
+                            </a:prstClr>
+                          </a:innerShdw>
+                        </a:effectLst>
+                      </wps:spPr>
+                      <wps:txbx>
+                        <w:txbxContent>
+                          <w:p>
+                            <w:pPr>
+                              <w:rPr>
+                                <w:b/>
+                                <w:bCs/>
+                              </w:rPr>
+                            </w:pPr>
+                            <w:r>
+                              <w:rPr>
+                                <w:b/>
+                                <w:bCs/>
+                              </w:rPr>
+                              <w:t>{cnpj}</w:t>
+                            </w:r>
+                          </w:p>
+                        </w:txbxContent>
+                      </wps:txbx>
+                      <wps:bodyPr rot="0" vert="horz" wrap="square" lIns="91440" tIns="45720" rIns="91440" bIns="45720" anchor="t" anchorCtr="0">
+                        <a:noAutofit/>
+                      </wps:bodyPr>
+                    </wps:wsp>
+                  </a:graphicData>
+                </a:graphic>
+                <wp14:sizeRelH relativeFrom="margin">
+                  <wp14:pctWidth>0</wp14:pctWidth>
+                </wp14:sizeRelH>
+                <wp14:sizeRelV relativeFrom="margin">
+                  <wp14:pctHeight>0</wp14:pctHeight>
+                </wp14:sizeRelV>
+              </wp:anchor>
+            </w:drawing>
+          </mc:Choice>
+          <mc:Fallback>
+            <w:pict>
+              <v:shape w14:anchorId="50827648" id="_x0000_s1028" type="#_x0000_t202" style="position:absolute;margin-left:42.65pt;margin-top:20.95pt;width:150.6pt;height:21pt;z-index:251746304;visibility:visible;mso-wrap-style:square;mso-width-percent:0;mso-height-percent:0;mso-wrap-distance-left:9pt;mso-wrap-distance-top:3.6pt;mso-wrap-distance-right:9pt;mso-wrap-distance-bottom:3.6pt;mso-position-horizontal:absolute;mso-position-horizontal-relative:text;mso-position-vertical:absolute;mso-position-vertical-relative:text;mso-width-percent:0;mso-height-percent:0;mso-width-relative:margin;mso-height-relative:margin;v-text-anchor:top" o:gfxdata="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">
+                <v:textbox>
+                  <w:txbxContent>
+                    <w:p>
+                      <w:pPr>
+                        <w:rPr>
+                          <w:b/>
+                          <w:bCs/>
+                        </w:rPr>
+                      </w:pPr>
+                      <w:r>
+                        <w:rPr>
+                          <w:b/>
+                          <w:bCs/>
+                        </w:rPr>
+                        <w:t>{cnpj}</w:t>
+                      </w:r>
+                    </w:p>
+                  </w:txbxContent>
+                </v:textbox>
+                <w10:wrap type="square"/>
+              </v:shape>
+            </w:pict>
+          </mc:Fallback>
+        </mc:AlternateContent>
       </w:r>
     </w:p>
     <w:p>
@@ -1513,43 +1865,159 @@
           <w:b/>
           <w:bCs/>
           <w:noProof/>
-          <w:color w:val="70AD47" w:themeColor="accent6"/>
+          <w:color w:val="385623" w:themeColor="accent6" w:themeShade="80"/>
           <w:sz w:val="24"/>
           <w:szCs w:val="24"/>
         </w:rPr>
-        <w:pict w14:anchorId="30A8B48B">
-          <v:shape id="_x0000_s1038" type="#_x0000_t201" style="position:absolute;margin-left:339.2pt;margin-top:23.55pt;width:147pt;height:18pt;z-index:251689984" o:preferrelative="t" filled="f" stroked="f">
-            <v:imagedata r:id="rId37" o:title=""/>
-            <o:lock v:ext="edit" aspectratio="t"/>
-          </v:shape>
-          <w:control r:id="rId38" w:name="TextBox20" w:shapeid="_x0000_s1038"/>
-        </w:pict>
-      </w:r>
-      <w:r>
-        <w:rPr>
-          <w:b/>
-          <w:bCs/>
-          <w:noProof/>
-          <w:color w:val="70AD47" w:themeColor="accent6"/>
+        <mc:AlternateContent>
+          <mc:Choice Requires="wps">
+            <w:drawing>
+              <wp:anchor distT="45720" distB="45720" distL="114300" distR="114300" simplePos="0" relativeHeight="251750400" behindDoc="0" locked="0" layoutInCell="1" allowOverlap="1" wp14:anchorId="1F1EB294" wp14:editId="73B80C6D">
+                <wp:simplePos x="0" y="0"/>
+                <wp:positionH relativeFrom="margin">
+                  <wp:posOffset>991235</wp:posOffset>
+                </wp:positionH>
+                <wp:positionV relativeFrom="paragraph">
+                  <wp:posOffset>253365</wp:posOffset>
+                </wp:positionV>
+                <wp:extent cx="2171700" cy="274320"/>
+                <wp:effectExtent l="0" t="0" r="19050" b="11430"/>
+                <wp:wrapSquare wrapText="bothSides"/>
+                <wp:docPr id="12" name="Caixa de Texto 2"/>
+                <wp:cNvGraphicFramePr>
+                  <a:graphicFrameLocks xmlns:a="http://schemas.openxmlformats.org/drawingml/2006/main"/>
+                </wp:cNvGraphicFramePr>
+                <a:graphic xmlns:a="http://schemas.openxmlformats.org/drawingml/2006/main">
+                  <a:graphicData uri="http://schemas.microsoft.com/office/word/2010/wordprocessingShape">
+                    <wps:wsp>
+                      <wps:cNvSpPr txBox="1">
+                        <a:spLocks noChangeArrowheads="1"/>
+                      </wps:cNvSpPr>
+                      <wps:spPr bwMode="auto">
+                        <a:xfrm>
+                          <a:off x="0" y="0"/>
+                          <a:ext cx="2171700" cy="274320"/>
+                        </a:xfrm>
+                        <a:prstGeom prst="rect">
+                          <a:avLst/>
+                        </a:prstGeom>
+                        <a:solidFill>
+                          <a:srgbClr val="FFFFFF"/>
+                        </a:solidFill>
+                        <a:ln w="9525">
+                          <a:solidFill>
+                            <a:srgbClr val="000000"/>
+                          </a:solidFill>
+                          <a:miter lim="800000"/>
+                          <a:headEnd/>
+                          <a:tailEnd/>
+                        </a:ln>
+                        <a:effectLst>
+                          <a:innerShdw blurRad="63500" dir="13500000">
+                            <a:prstClr val="black">
+                              <a:alpha val="70000"/>
+                            </a:prstClr>
+                          </a:innerShdw>
+                        </a:effectLst>
+                      </wps:spPr>
+                      <wps:txbx>
+                        <w:txbxContent>
+                          <w:p>
+                            <w:pPr>
+                              <w:rPr>
+                                <w:b/>
+                                <w:bCs/>
+                              </w:rPr>
+                            </w:pPr>
+                            <w:r>
+                              <w:rPr>
+                                <w:b/>
+                                <w:bCs/>
+                              </w:rPr>
+                              <w:t>{</w:t>
+                            </w:r>
+                            <w:r>
+                              <w:rPr>
+                                <w:b/>
+                                <w:bCs/>
+                              </w:rPr>
+                              <w:t>destino</w:t>
+                            </w:r>
+                            <w:r>
+                              <w:rPr>
+                                <w:b/>
+                                <w:bCs/>
+                              </w:rPr>
+                              <w:t>}</w:t>
+                            </w:r>
+                          </w:p>
+                        </w:txbxContent>
+                      </wps:txbx>
+                      <wps:bodyPr rot="0" vert="horz" wrap="square" lIns="91440" tIns="45720" rIns="91440" bIns="45720" anchor="t" anchorCtr="0">
+                        <a:noAutofit/>
+                      </wps:bodyPr>
+                    </wps:wsp>
+                  </a:graphicData>
+                </a:graphic>
+                <wp14:sizeRelH relativeFrom="margin">
+                  <wp14:pctWidth>0</wp14:pctWidth>
+                </wp14:sizeRelH>
+                <wp14:sizeRelV relativeFrom="margin">
+                  <wp14:pctHeight>0</wp14:pctHeight>
+                </wp14:sizeRelV>
+              </wp:anchor>
+            </w:drawing>
+          </mc:Choice>
+          <mc:Fallback>
+            <w:pict>
+              <v:shape w14:anchorId="1F1EB294" id="_x0000_s1029" type="#_x0000_t202" style="position:absolute;margin-left:78.05pt;margin-top:19.95pt;width:171pt;height:21.6pt;z-index:251750400;visibility:visible;mso-wrap-style:square;mso-width-percent:0;mso-height-percent:0;mso-wrap-distance-left:9pt;mso-wrap-distance-top:3.6pt;mso-wrap-distance-right:9pt;mso-wrap-distance-bottom:3.6pt;mso-position-horizontal:absolute;mso-position-horizontal-relative:margin;mso-position-vertical:absolute;mso-position-vertical-relative:text;mso-width-percent:0;mso-height-percent:0;mso-width-relative:margin;mso-height-relative:margin;v-text-anchor:top" o:gfxdata="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">
+                <v:textbox>
+                  <w:txbxContent>
+                    <w:p>
+                      <w:pPr>
+                        <w:rPr>
+                          <w:b/>
+                          <w:bCs/>
+                        </w:rPr>
+                      </w:pPr>
+                      <w:r>
+                        <w:rPr>
+                          <w:b/>
+                          <w:bCs/>
+                        </w:rPr>
+                        <w:t>{</w:t>
+                      </w:r>
+                      <w:r>
+                        <w:rPr>
+                          <w:b/>
+                          <w:bCs/>
+                        </w:rPr>
+                        <w:t>destino</w:t>
+                      </w:r>
+                      <w:r>
+                        <w:rPr>
+                          <w:b/>
+                          <w:bCs/>
+                        </w:rPr>
+                        <w:t>}</w:t>
+                      </w:r>
+                    </w:p>
+                  </w:txbxContent>
+                </v:textbox>
+                <w10:wrap type="square" anchorx="margin"/>
+              </v:shape>
+            </w:pict>
+          </mc:Fallback>
+        </mc:AlternateContent>
+      </w:r>
+      <w:r>
+        <w:rPr>
+          <w:b/>
+          <w:bCs/>
+          <w:color w:val="385623" w:themeColor="accent6" w:themeShade="80"/>
           <w:sz w:val="24"/>
           <w:szCs w:val="24"/>
         </w:rPr>
-        <w:pict w14:anchorId="53230A78">
-          <v:shape id="_x0000_s1031" type="#_x0000_t201" style="position:absolute;margin-left:43.15pt;margin-top:22.9pt;width:166.2pt;height:18.6pt;z-index:251675648" o:preferrelative="t" filled="f" stroked="f">
-            <v:imagedata r:id="rId39" o:title=""/>
-            <o:lock v:ext="edit" aspectratio="t"/>
-          </v:shape>
-          <w:control r:id="rId40" w:name="TextBox13" w:shapeid="_x0000_s1031"/>
-        </w:pict>
-      </w:r>
-      <w:r>
-        <w:rPr>
-          <w:b/>
-          <w:bCs/>
-          <w:color w:val="385623" w:themeColor="accent6" w:themeShade="80"/>
-          <w:sz w:val="24"/>
-          <w:szCs w:val="24"/>
-        </w:rPr>
         <w:t>CNPJ</w:t>
       </w:r>
       <w:r>
@@ -1583,23 +2051,15 @@
           <w:bCs/>
           <w:color w:val="385623" w:themeColor="accent6" w:themeShade="80"/>
         </w:rPr>
-        <w:t>IN</w:t>
-      </w:r>
-      <w:r>
-        <w:rPr>
-          <w:b/>
-          <w:bCs/>
-          <w:color w:val="385623" w:themeColor="accent6" w:themeShade="80"/>
-        </w:rPr>
-        <w:t>S</w:t>
-      </w:r>
-      <w:r>
-        <w:rPr>
-          <w:b/>
-          <w:bCs/>
-          <w:color w:val="385623" w:themeColor="accent6" w:themeShade="80"/>
-        </w:rPr>
-        <w:t xml:space="preserve">CRIÇÃO ESTADUAL: </w:t>
+        <w:t>INSCRIÇÃO</w:t>
+      </w:r>
+      <w:r>
+        <w:rPr>
+          <w:b/>
+          <w:bCs/>
+          <w:color w:val="385623" w:themeColor="accent6" w:themeShade="80"/>
+        </w:rPr>
+        <w:t xml:space="preserve"> ESTADUAL: </w:t>
       </w:r>
     </w:p>
     <w:p>
@@ -1620,6 +2080,128 @@
         <w:rPr>
           <w:b/>
           <w:bCs/>
+          <w:noProof/>
+          <w:color w:val="385623" w:themeColor="accent6" w:themeShade="80"/>
+          <w:sz w:val="24"/>
+          <w:szCs w:val="24"/>
+        </w:rPr>
+        <mc:AlternateContent>
+          <mc:Choice Requires="wps">
+            <w:drawing>
+              <wp:anchor distT="45720" distB="45720" distL="114300" distR="114300" simplePos="0" relativeHeight="251752448" behindDoc="0" locked="0" layoutInCell="1" allowOverlap="1" wp14:anchorId="7D20AB91" wp14:editId="76C1BA30">
+                <wp:simplePos x="0" y="0"/>
+                <wp:positionH relativeFrom="margin">
+                  <wp:posOffset>4183380</wp:posOffset>
+                </wp:positionH>
+                <wp:positionV relativeFrom="paragraph">
+                  <wp:posOffset>0</wp:posOffset>
+                </wp:positionV>
+                <wp:extent cx="2072640" cy="274320"/>
+                <wp:effectExtent l="0" t="0" r="22860" b="11430"/>
+                <wp:wrapSquare wrapText="bothSides"/>
+                <wp:docPr id="13" name="Caixa de Texto 2"/>
+                <wp:cNvGraphicFramePr>
+                  <a:graphicFrameLocks xmlns:a="http://schemas.openxmlformats.org/drawingml/2006/main"/>
+                </wp:cNvGraphicFramePr>
+                <a:graphic xmlns:a="http://schemas.openxmlformats.org/drawingml/2006/main">
+                  <a:graphicData uri="http://schemas.microsoft.com/office/word/2010/wordprocessingShape">
+                    <wps:wsp>
+                      <wps:cNvSpPr txBox="1">
+                        <a:spLocks noChangeArrowheads="1"/>
+                      </wps:cNvSpPr>
+                      <wps:spPr bwMode="auto">
+                        <a:xfrm>
+                          <a:off x="0" y="0"/>
+                          <a:ext cx="2072640" cy="274320"/>
+                        </a:xfrm>
+                        <a:prstGeom prst="rect">
+                          <a:avLst/>
+                        </a:prstGeom>
+                        <a:solidFill>
+                          <a:srgbClr val="FFFFFF"/>
+                        </a:solidFill>
+                        <a:ln w="9525">
+                          <a:solidFill>
+                            <a:srgbClr val="000000"/>
+                          </a:solidFill>
+                          <a:miter lim="800000"/>
+                          <a:headEnd/>
+                          <a:tailEnd/>
+                        </a:ln>
+                        <a:effectLst>
+                          <a:innerShdw blurRad="63500" dir="13500000">
+                            <a:prstClr val="black">
+                              <a:alpha val="70000"/>
+                            </a:prstClr>
+                          </a:innerShdw>
+                        </a:effectLst>
+                      </wps:spPr>
+                      <wps:txbx>
+                        <w:txbxContent>
+                          <w:p>
+                            <w:pPr>
+                              <w:rPr>
+                                <w:b/>
+                                <w:bCs/>
+                              </w:rPr>
+                            </w:pPr>
+                            <w:r>
+                              <w:rPr>
+                                <w:b/>
+                                <w:bCs/>
+                              </w:rPr>
+                              <w:t>{telefone}</w:t>
+                            </w:r>
+                          </w:p>
+                        </w:txbxContent>
+                      </wps:txbx>
+                      <wps:bodyPr rot="0" vert="horz" wrap="square" lIns="91440" tIns="45720" rIns="91440" bIns="45720" anchor="t" anchorCtr="0">
+                        <a:noAutofit/>
+                      </wps:bodyPr>
+                    </wps:wsp>
+                  </a:graphicData>
+                </a:graphic>
+                <wp14:sizeRelH relativeFrom="margin">
+                  <wp14:pctWidth>0</wp14:pctWidth>
+                </wp14:sizeRelH>
+                <wp14:sizeRelV relativeFrom="margin">
+                  <wp14:pctHeight>0</wp14:pctHeight>
+                </wp14:sizeRelV>
+              </wp:anchor>
+            </w:drawing>
+          </mc:Choice>
+          <mc:Fallback>
+            <w:pict>
+              <v:shape w14:anchorId="7D20AB91" id="_x0000_s1030" type="#_x0000_t202" style="position:absolute;margin-left:329.4pt;margin-top:0;width:163.2pt;height:21.6pt;z-index:251752448;visibility:visible;mso-wrap-style:square;mso-width-percent:0;mso-height-percent:0;mso-wrap-distance-left:9pt;mso-wrap-distance-top:3.6pt;mso-wrap-distance-right:9pt;mso-wrap-distance-bottom:3.6pt;mso-position-horizontal:absolute;mso-position-horizontal-relative:margin;mso-position-vertical:absolute;mso-position-vertical-relative:text;mso-width-percent:0;mso-height-percent:0;mso-width-relative:margin;mso-height-relative:margin;v-text-anchor:top" o:gfxdata="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">
+                <v:textbox>
+                  <w:txbxContent>
+                    <w:p>
+                      <w:pPr>
+                        <w:rPr>
+                          <w:b/>
+                          <w:bCs/>
+                        </w:rPr>
+                      </w:pPr>
+                      <w:r>
+                        <w:rPr>
+                          <w:b/>
+                          <w:bCs/>
+                        </w:rPr>
+                        <w:t>{telefone}</w:t>
+                      </w:r>
+                    </w:p>
+                  </w:txbxContent>
+                </v:textbox>
+                <w10:wrap type="square" anchorx="margin"/>
+              </v:shape>
+            </w:pict>
+          </mc:Fallback>
+        </mc:AlternateContent>
+      </w:r>
+      <w:r>
+        <w:rPr>
+          <w:b/>
+          <w:bCs/>
           <w:color w:val="385623" w:themeColor="accent6" w:themeShade="80"/>
           <w:sz w:val="24"/>
           <w:szCs w:val="24"/>
@@ -1707,13 +2289,118 @@
           <w:sz w:val="24"/>
           <w:szCs w:val="24"/>
         </w:rPr>
-        <w:pict w14:anchorId="78E8285A">
-          <v:shape id="_x0000_s1052" type="#_x0000_t201" style="position:absolute;margin-left:172.35pt;margin-top:0;width:284.4pt;height:18pt;z-index:251710464" o:preferrelative="t" filled="f" stroked="f">
-            <v:imagedata r:id="rId41" o:title=""/>
-            <o:lock v:ext="edit" aspectratio="t"/>
-          </v:shape>
-          <w:control r:id="rId42" w:name="TextBox14" w:shapeid="_x0000_s1052"/>
-        </w:pict>
+        <mc:AlternateContent>
+          <mc:Choice Requires="wps">
+            <w:drawing>
+              <wp:anchor distT="45720" distB="45720" distL="114300" distR="114300" simplePos="0" relativeHeight="251754496" behindDoc="0" locked="0" layoutInCell="1" allowOverlap="1" wp14:anchorId="4E6E2F74" wp14:editId="0110C8BD">
+                <wp:simplePos x="0" y="0"/>
+                <wp:positionH relativeFrom="margin">
+                  <wp:posOffset>2324735</wp:posOffset>
+                </wp:positionH>
+                <wp:positionV relativeFrom="paragraph">
+                  <wp:posOffset>11430</wp:posOffset>
+                </wp:positionV>
+                <wp:extent cx="3406140" cy="274320"/>
+                <wp:effectExtent l="0" t="0" r="22860" b="11430"/>
+                <wp:wrapSquare wrapText="bothSides"/>
+                <wp:docPr id="14" name="Caixa de Texto 2"/>
+                <wp:cNvGraphicFramePr>
+                  <a:graphicFrameLocks xmlns:a="http://schemas.openxmlformats.org/drawingml/2006/main"/>
+                </wp:cNvGraphicFramePr>
+                <a:graphic xmlns:a="http://schemas.openxmlformats.org/drawingml/2006/main">
+                  <a:graphicData uri="http://schemas.microsoft.com/office/word/2010/wordprocessingShape">
+                    <wps:wsp>
+                      <wps:cNvSpPr txBox="1">
+                        <a:spLocks noChangeArrowheads="1"/>
+                      </wps:cNvSpPr>
+                      <wps:spPr bwMode="auto">
+                        <a:xfrm>
+                          <a:off x="0" y="0"/>
+                          <a:ext cx="3406140" cy="274320"/>
+                        </a:xfrm>
+                        <a:prstGeom prst="rect">
+                          <a:avLst/>
+                        </a:prstGeom>
+                        <a:solidFill>
+                          <a:srgbClr val="FFFFFF"/>
+                        </a:solidFill>
+                        <a:ln w="9525">
+                          <a:solidFill>
+                            <a:srgbClr val="000000"/>
+                          </a:solidFill>
+                          <a:miter lim="800000"/>
+                          <a:headEnd/>
+                          <a:tailEnd/>
+                        </a:ln>
+                        <a:effectLst>
+                          <a:innerShdw blurRad="63500" dir="13500000">
+                            <a:prstClr val="black">
+                              <a:alpha val="70000"/>
+                            </a:prstClr>
+                          </a:innerShdw>
+                        </a:effectLst>
+                      </wps:spPr>
+                      <wps:txbx>
+                        <w:txbxContent>
+                          <w:p>
+                            <w:pPr>
+                              <w:rPr>
+                                <w:b/>
+                                <w:bCs/>
+                              </w:rPr>
+                            </w:pPr>
+                            <w:r>
+                              <w:rPr>
+                                <w:b/>
+                                <w:bCs/>
+                              </w:rPr>
+                              <w:t>{pedido}</w:t>
+                            </w:r>
+                          </w:p>
+                        </w:txbxContent>
+                      </wps:txbx>
+                      <wps:bodyPr rot="0" vert="horz" wrap="square" lIns="91440" tIns="45720" rIns="91440" bIns="45720" anchor="t" anchorCtr="0">
+                        <a:noAutofit/>
+                      </wps:bodyPr>
+                    </wps:wsp>
+                  </a:graphicData>
+                </a:graphic>
+                <wp14:sizeRelH relativeFrom="margin">
+                  <wp14:pctWidth>0</wp14:pctWidth>
+                </wp14:sizeRelH>
+                <wp14:sizeRelV relativeFrom="margin">
+                  <wp14:pctHeight>0</wp14:pctHeight>
+                </wp14:sizeRelV>
+              </wp:anchor>
+            </w:drawing>
+          </mc:Choice>
+          <mc:Fallback>
+            <w:pict>
+              <v:shape w14:anchorId="4E6E2F74" id="_x0000_s1031" type="#_x0000_t202" style="position:absolute;margin-left:183.05pt;margin-top:.9pt;width:268.2pt;height:21.6pt;z-index:251754496;visibility:visible;mso-wrap-style:square;mso-width-percent:0;mso-height-percent:0;mso-wrap-distance-left:9pt;mso-wrap-distance-top:3.6pt;mso-wrap-distance-right:9pt;mso-wrap-distance-bottom:3.6pt;mso-position-horizontal:absolute;mso-position-horizontal-relative:margin;mso-position-vertical:absolute;mso-position-vertical-relative:text;mso-width-percent:0;mso-height-percent:0;mso-width-relative:margin;mso-height-relative:margin;v-text-anchor:top" o:gfxdata="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">
+                <v:textbox>
+                  <w:txbxContent>
+                    <w:p>
+                      <w:pPr>
+                        <w:rPr>
+                          <w:b/>
+                          <w:bCs/>
+                        </w:rPr>
+                      </w:pPr>
+                      <w:r>
+                        <w:rPr>
+                          <w:b/>
+                          <w:bCs/>
+                        </w:rPr>
+                        <w:t>{pedido}</w:t>
+                      </w:r>
+                    </w:p>
+                  </w:txbxContent>
+                </v:textbox>
+                <w10:wrap type="square" anchorx="margin"/>
+              </v:shape>
+            </w:pict>
+          </mc:Fallback>
+        </mc:AlternateContent>
       </w:r>
       <w:r>
         <w:rPr>
@@ -1836,10 +2523,10 @@
         </w:rPr>
         <w:pict w14:anchorId="222B6924">
           <v:shape id="_x0000_s1053" type="#_x0000_t201" style="position:absolute;margin-left:57.3pt;margin-top:22.75pt;width:420pt;height:18pt;z-index:251712512;mso-position-horizontal-relative:text;mso-position-vertical-relative:text" o:preferrelative="t" filled="f" stroked="f">
-            <v:imagedata r:id="rId43" o:title=""/>
+            <v:imagedata r:id="rId31" o:title=""/>
             <o:lock v:ext="edit" aspectratio="t"/>
           </v:shape>
-          <w:control r:id="rId44" w:name="TextBox15" w:shapeid="_x0000_s1053"/>
+          <w:control r:id="rId32" w:name="TextBox15" w:shapeid="_x0000_s1053"/>
         </w:pict>
       </w:r>
       <w:r>
@@ -1890,10 +2577,10 @@
         </w:rPr>
         <w:pict w14:anchorId="124C5E5B">
           <v:shape id="_x0000_s1054" type="#_x0000_t201" style="position:absolute;margin-left:57.3pt;margin-top:22.75pt;width:151.8pt;height:18pt;z-index:251714560" o:preferrelative="t" filled="f" stroked="f">
-            <v:imagedata r:id="rId45" o:title=""/>
+            <v:imagedata r:id="rId33" o:title=""/>
             <o:lock v:ext="edit" aspectratio="t"/>
           </v:shape>
-          <w:control r:id="rId46" w:name="TextBox16" w:shapeid="_x0000_s1054"/>
+          <w:control r:id="rId34" w:name="TextBox16" w:shapeid="_x0000_s1054"/>
         </w:pict>
       </w:r>
       <w:r>
@@ -1907,10 +2594,10 @@
         </w:rPr>
         <w:pict w14:anchorId="124C5E5B">
           <v:shape id="_x0000_s1055" type="#_x0000_t201" style="position:absolute;margin-left:332.55pt;margin-top:23.1pt;width:161.4pt;height:18pt;z-index:251715584" o:preferrelative="t" filled="f" stroked="f">
-            <v:imagedata r:id="rId47" o:title=""/>
+            <v:imagedata r:id="rId35" o:title=""/>
             <o:lock v:ext="edit" aspectratio="t"/>
           </v:shape>
-          <w:control r:id="rId48" w:name="TextBox161" w:shapeid="_x0000_s1055"/>
+          <w:control r:id="rId36" w:name="TextBox161" w:shapeid="_x0000_s1055"/>
         </w:pict>
       </w:r>
       <w:r>
@@ -1955,10 +2642,10 @@
         </w:rPr>
         <w:pict w14:anchorId="124C5E5B">
           <v:shape id="_x0000_s1056" type="#_x0000_t201" style="position:absolute;margin-left:57.8pt;margin-top:22.5pt;width:334.8pt;height:18pt;z-index:251716608" o:preferrelative="t" filled="f" stroked="f">
-            <v:imagedata r:id="rId49" o:title=""/>
+            <v:imagedata r:id="rId37" o:title=""/>
             <o:lock v:ext="edit" aspectratio="t"/>
           </v:shape>
-          <w:control r:id="rId50" w:name="TextBox162" w:shapeid="_x0000_s1056"/>
+          <w:control r:id="rId38" w:name="TextBox162" w:shapeid="_x0000_s1056"/>
         </w:pict>
       </w:r>
       <w:r>
@@ -2084,10 +2771,10 @@
         </w:rPr>
         <w:pict w14:anchorId="124C5E5B">
           <v:shape id="_x0000_s1058" type="#_x0000_t201" style="position:absolute;margin-left:309.6pt;margin-top:22.95pt;width:193.2pt;height:18pt;z-index:251718656" o:preferrelative="t" filled="f" stroked="f">
-            <v:imagedata r:id="rId51" o:title=""/>
+            <v:imagedata r:id="rId39" o:title=""/>
             <o:lock v:ext="edit" aspectratio="t"/>
           </v:shape>
-          <w:control r:id="rId52" w:name="TextBox1631" w:shapeid="_x0000_s1058"/>
+          <w:control r:id="rId40" w:name="TextBox1631" w:shapeid="_x0000_s1058"/>
         </w:pict>
       </w:r>
       <w:r>
@@ -2101,10 +2788,10 @@
         </w:rPr>
         <w:pict w14:anchorId="124C5E5B">
           <v:shape id="_x0000_s1057" type="#_x0000_t201" style="position:absolute;margin-left:56.8pt;margin-top:22.85pt;width:183.6pt;height:18pt;z-index:251717632" o:preferrelative="t" filled="f" stroked="f">
-            <v:imagedata r:id="rId53" o:title=""/>
+            <v:imagedata r:id="rId41" o:title=""/>
             <o:lock v:ext="edit" aspectratio="t"/>
           </v:shape>
-          <w:control r:id="rId54" w:name="TextBox163" w:shapeid="_x0000_s1057"/>
+          <w:control r:id="rId42" w:name="TextBox163" w:shapeid="_x0000_s1057"/>
         </w:pict>
       </w:r>
       <w:r>
@@ -2549,11 +3236,7 @@
           </mc:Choice>
           <mc:Fallback>
             <w:pict>
-              <v:shapetype w14:anchorId="34CBA9DA" id="_x0000_t202" coordsize="21600,21600" o:spt="202" path="m,l,21600r21600,l21600,xe">
-                <v:stroke joinstyle="miter"/>
-                <v:path gradientshapeok="t" o:connecttype="rect"/>
-              </v:shapetype>
-              <v:shape id="Caixa de Texto 2" o:spid="_x0000_s1026" type="#_x0000_t202" style="position:absolute;margin-left:-2.75pt;margin-top:18.1pt;width:515.9pt;height:100.9pt;z-index:251732992;visibility:visible;mso-wrap-style:square;mso-height-percent:0;mso-wrap-distance-left:9pt;mso-wrap-distance-top:0;mso-wrap-distance-right:9pt;mso-wrap-distance-bottom:0;mso-position-horizontal:absolute;mso-position-horizontal-relative:text;mso-position-vertical:absolute;mso-position-vertical-relative:text;mso-height-percent:0;mso-height-relative:margin;v-text-anchor:top" o:gfxdata="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" filled="f" stroked="f" strokeweight=".5pt">
+              <v:shape w14:anchorId="34CBA9DA" id="_x0000_s1032" type="#_x0000_t202" style="position:absolute;margin-left:-2.75pt;margin-top:18.1pt;width:515.9pt;height:100.9pt;z-index:251732992;visibility:visible;mso-wrap-style:square;mso-height-percent:0;mso-wrap-distance-left:9pt;mso-wrap-distance-top:0;mso-wrap-distance-right:9pt;mso-wrap-distance-bottom:0;mso-position-horizontal:absolute;mso-position-horizontal-relative:text;mso-position-vertical:absolute;mso-position-vertical-relative:text;mso-height-percent:0;mso-height-relative:margin;v-text-anchor:top" o:gfxdata="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" filled="f" stroked="f" strokeweight=".5pt">
                 <v:textbox>
                   <w:txbxContent>
                     <w:p/>
@@ -2643,7 +3326,7 @@
                     <pic:cNvPicPr/>
                   </pic:nvPicPr>
                   <pic:blipFill rotWithShape="1">
-                    <a:blip r:embed="rId55">
+                    <a:blip r:embed="rId43">
                       <a:extLst>
                         <a:ext uri="{28A0092B-C50C-407E-A947-70E740481C1C}">
                           <a14:useLocalDpi xmlns:a14="http://schemas.microsoft.com/office/drawing/2010/main" val="0"/>
@@ -2720,7 +3403,7 @@
                     <pic:cNvPicPr/>
                   </pic:nvPicPr>
                   <pic:blipFill>
-                    <a:blip r:embed="rId56" cstate="print">
+                    <a:blip r:embed="rId44" cstate="print">
                       <a:extLst>
                         <a:ext uri="{28A0092B-C50C-407E-A947-70E740481C1C}">
                           <a14:useLocalDpi xmlns:a14="http://schemas.microsoft.com/office/drawing/2010/main" val="0"/>
@@ -2810,7 +3493,7 @@
                     <pic:cNvPicPr/>
                   </pic:nvPicPr>
                   <pic:blipFill rotWithShape="1">
-                    <a:blip r:embed="rId57">
+                    <a:blip r:embed="rId45">
                       <a:extLst>
                         <a:ext uri="{28A0092B-C50C-407E-A947-70E740481C1C}">
                           <a14:useLocalDpi xmlns:a14="http://schemas.microsoft.com/office/drawing/2010/main" val="0"/>
@@ -2861,9 +3544,9 @@
       </w:r>
     </w:p>
     <w:sectPr>
-      <w:headerReference w:type="even" r:id="rId58"/>
-      <w:headerReference w:type="default" r:id="rId59"/>
-      <w:headerReference w:type="first" r:id="rId60"/>
+      <w:headerReference w:type="even" r:id="rId46"/>
+      <w:headerReference w:type="default" r:id="rId47"/>
+      <w:headerReference w:type="first" r:id="rId48"/>
       <w:pgSz w:w="11906" w:h="16838"/>
       <w:pgMar w:top="284" w:right="992" w:bottom="284" w:left="851" w:header="709" w:footer="709" w:gutter="0"/>
       <w:pgBorders w:offsetFrom="page">
@@ -3710,31 +4393,7 @@
 <ax:ocx xmlns:ax="http://schemas.microsoft.com/office/2006/activeX" xmlns:r="http://schemas.openxmlformats.org/officeDocument/2006/relationships" ax:classid="{8BD21D10-EC42-11CE-9E0D-00AA006002F3}" ax:persistence="persistStorage" r:id="rId1"/>
 </file>
 
-<file path=word/activeX/activeX18.xml><?xml version="1.0" encoding="utf-8"?>
-<ax:ocx xmlns:ax="http://schemas.microsoft.com/office/2006/activeX" xmlns:r="http://schemas.openxmlformats.org/officeDocument/2006/relationships" ax:classid="{8BD21D10-EC42-11CE-9E0D-00AA006002F3}" ax:persistence="persistStorage" r:id="rId1"/>
-</file>
-
-<file path=word/activeX/activeX19.xml><?xml version="1.0" encoding="utf-8"?>
-<ax:ocx xmlns:ax="http://schemas.microsoft.com/office/2006/activeX" xmlns:r="http://schemas.openxmlformats.org/officeDocument/2006/relationships" ax:classid="{8BD21D10-EC42-11CE-9E0D-00AA006002F3}" ax:persistence="persistStorage" r:id="rId1"/>
-</file>
-
 <file path=word/activeX/activeX2.xml><?xml version="1.0" encoding="utf-8"?>
-<ax:ocx xmlns:ax="http://schemas.microsoft.com/office/2006/activeX" xmlns:r="http://schemas.openxmlformats.org/officeDocument/2006/relationships" ax:classid="{8BD21D10-EC42-11CE-9E0D-00AA006002F3}" ax:persistence="persistStorage" r:id="rId1"/>
-</file>
-
-<file path=word/activeX/activeX20.xml><?xml version="1.0" encoding="utf-8"?>
-<ax:ocx xmlns:ax="http://schemas.microsoft.com/office/2006/activeX" xmlns:r="http://schemas.openxmlformats.org/officeDocument/2006/relationships" ax:classid="{8BD21D10-EC42-11CE-9E0D-00AA006002F3}" ax:persistence="persistStorage" r:id="rId1"/>
-</file>
-
-<file path=word/activeX/activeX21.xml><?xml version="1.0" encoding="utf-8"?>
-<ax:ocx xmlns:ax="http://schemas.microsoft.com/office/2006/activeX" xmlns:r="http://schemas.openxmlformats.org/officeDocument/2006/relationships" ax:classid="{8BD21D10-EC42-11CE-9E0D-00AA006002F3}" ax:persistence="persistStorage" r:id="rId1"/>
-</file>
-
-<file path=word/activeX/activeX22.xml><?xml version="1.0" encoding="utf-8"?>
-<ax:ocx xmlns:ax="http://schemas.microsoft.com/office/2006/activeX" xmlns:r="http://schemas.openxmlformats.org/officeDocument/2006/relationships" ax:classid="{8BD21D10-EC42-11CE-9E0D-00AA006002F3}" ax:persistence="persistStorage" r:id="rId1"/>
-</file>
-
-<file path=word/activeX/activeX23.xml><?xml version="1.0" encoding="utf-8"?>
 <ax:ocx xmlns:ax="http://schemas.microsoft.com/office/2006/activeX" xmlns:r="http://schemas.openxmlformats.org/officeDocument/2006/relationships" ax:classid="{8BD21D10-EC42-11CE-9E0D-00AA006002F3}" ax:persistence="persistStorage" r:id="rId1"/>
 </file>
 
@@ -4062,16 +4721,16 @@
 </file>
 
 <file path=customXml/item1.xml><?xml version="1.0" encoding="utf-8"?>
+<b:Sources xmlns:b="http://schemas.openxmlformats.org/officeDocument/2006/bibliography" xmlns="http://schemas.openxmlformats.org/officeDocument/2006/bibliography" SelectedStyle="\APASixthEditionOfficeOnline.xsl" StyleName="APA" Version="6"/>
+</file>
+
+<file path=customXml/item2.xml><?xml version="1.0" encoding="utf-8"?>
 <?mso-contentType ?>
 <FormTemplates xmlns="http://schemas.microsoft.com/sharepoint/v3/contenttype/forms">
   <Display>DocumentLibraryForm</Display>
   <Edit>DocumentLibraryForm</Edit>
   <New>DocumentLibraryForm</New>
 </FormTemplates>
-</file>
-
-<file path=customXml/item2.xml><?xml version="1.0" encoding="utf-8"?>
-<b:Sources xmlns:b="http://schemas.openxmlformats.org/officeDocument/2006/bibliography" xmlns="http://schemas.openxmlformats.org/officeDocument/2006/bibliography" SelectedStyle="\APASixthEditionOfficeOnline.xsl" StyleName="APA" Version="6"/>
 </file>
 
 <file path=customXml/item3.xml><?xml version="1.0" encoding="utf-8"?>
@@ -4292,17 +4951,17 @@
 </file>
 
 <file path=customXml/itemProps1.xml><?xml version="1.0" encoding="utf-8"?>
-<ds:datastoreItem xmlns:ds="http://schemas.openxmlformats.org/officeDocument/2006/customXml" ds:itemID="{FB3DBFFC-7B24-4BC6-B76D-4EF0425D66EC}">
+<ds:datastoreItem xmlns:ds="http://schemas.openxmlformats.org/officeDocument/2006/customXml" ds:itemID="{0684C76F-20CF-45BE-94CA-5B359D026B48}">
   <ds:schemaRefs>
-    <ds:schemaRef ds:uri="http://schemas.microsoft.com/sharepoint/v3/contenttype/forms"/>
+    <ds:schemaRef ds:uri="http://schemas.openxmlformats.org/officeDocument/2006/bibliography"/>
   </ds:schemaRefs>
 </ds:datastoreItem>
 </file>
 
 <file path=customXml/itemProps2.xml><?xml version="1.0" encoding="utf-8"?>
-<ds:datastoreItem xmlns:ds="http://schemas.openxmlformats.org/officeDocument/2006/customXml" ds:itemID="{0684C76F-20CF-45BE-94CA-5B359D026B48}">
+<ds:datastoreItem xmlns:ds="http://schemas.openxmlformats.org/officeDocument/2006/customXml" ds:itemID="{FB3DBFFC-7B24-4BC6-B76D-4EF0425D66EC}">
   <ds:schemaRefs>
-    <ds:schemaRef ds:uri="http://schemas.openxmlformats.org/officeDocument/2006/bibliography"/>
+    <ds:schemaRef ds:uri="http://schemas.microsoft.com/sharepoint/v3/contenttype/forms"/>
   </ds:schemaRefs>
 </ds:datastoreItem>
 </file>

</xml_diff>

<commit_message>
Implementação da ordem correta (Beta)
</commit_message>
<xml_diff>
--- a/pages/PLANILHA/downloads/ourofertil.docx
+++ b/pages/PLANILHA/downloads/ourofertil.docx
@@ -428,7 +428,21 @@
                       </wps:spPr>
                       <wps:txbx>
                         <w:txbxContent>
-                          <w:p/>
+                          <w:p>
+                            <w:pPr>
+                              <w:rPr>
+                                <w:b/>
+                                <w:bCs/>
+                              </w:rPr>
+                            </w:pPr>
+                            <w:r>
+                              <w:rPr>
+                                <w:b/>
+                                <w:bCs/>
+                              </w:rPr>
+                              <w:t>{cpf}</w:t>
+                            </w:r>
+                          </w:p>
                         </w:txbxContent>
                       </wps:txbx>
                       <wps:bodyPr rot="0" vert="horz" wrap="square" lIns="91440" tIns="45720" rIns="91440" bIns="45720" anchor="t" anchorCtr="0">
@@ -455,7 +469,37 @@
               <v:shape id="Caixa de Texto 2" o:spid="_x0000_s1026" type="#_x0000_t202" style="position:absolute;margin-left:90.55pt;margin-top:24.15pt;width:143.6pt;height:19.8pt;z-index:251762688;visibility:visible;mso-wrap-style:square;mso-width-percent:0;mso-height-percent:0;mso-wrap-distance-left:9pt;mso-wrap-distance-top:3.6pt;mso-wrap-distance-right:9pt;mso-wrap-distance-bottom:3.6pt;mso-position-horizontal:absolute;mso-position-horizontal-relative:text;mso-position-vertical:absolute;mso-position-vertical-relative:text;mso-width-percent:0;mso-height-percent:0;mso-width-relative:margin;mso-height-relative:margin;v-text-anchor:top" o:gfxdata="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">
                 <v:textbox>
                   <w:txbxContent>
-                    <w:p/>
+                    <w:p>
+                      <w:pPr>
+                        <w:rPr>
+                          <w:b/>
+                          <w:bCs/>
+                        </w:rPr>
+                      </w:pPr>
+                      <w:r>
+                        <w:rPr>
+                          <w:b/>
+                          <w:bCs/>
+                        </w:rPr>
+                        <w:t>{</w:t>
+                      </w:r>
+                      <w:proofErr w:type="spellStart"/>
+                      <w:r>
+                        <w:rPr>
+                          <w:b/>
+                          <w:bCs/>
+                        </w:rPr>
+                        <w:t>cpf</w:t>
+                      </w:r>
+                      <w:proofErr w:type="spellEnd"/>
+                      <w:r>
+                        <w:rPr>
+                          <w:b/>
+                          <w:bCs/>
+                        </w:rPr>
+                        <w:t>}</w:t>
+                      </w:r>
+                    </w:p>
                   </w:txbxContent>
                 </v:textbox>
                 <w10:wrap type="square"/>
@@ -526,7 +570,21 @@
                       </wps:spPr>
                       <wps:txbx>
                         <w:txbxContent>
-                          <w:p/>
+                          <w:p>
+                            <w:pPr>
+                              <w:rPr>
+                                <w:b/>
+                                <w:bCs/>
+                              </w:rPr>
+                            </w:pPr>
+                            <w:r>
+                              <w:rPr>
+                                <w:b/>
+                                <w:bCs/>
+                              </w:rPr>
+                              <w:t>{telefone}</w:t>
+                            </w:r>
+                          </w:p>
                         </w:txbxContent>
                       </wps:txbx>
                       <wps:bodyPr rot="0" vert="horz" wrap="square" lIns="91440" tIns="45720" rIns="91440" bIns="45720" anchor="t" anchorCtr="0">
@@ -546,10 +604,24 @@
           </mc:Choice>
           <mc:Fallback>
             <w:pict>
-              <v:shape w14:anchorId="61513645" id="_x0000_s1027" type="#_x0000_t202" style="position:absolute;margin-left:391.7pt;margin-top:24.9pt;width:118.85pt;height:20.25pt;z-index:251766784;visibility:visible;mso-wrap-style:square;mso-width-percent:0;mso-height-percent:0;mso-wrap-distance-left:9pt;mso-wrap-distance-top:3.6pt;mso-wrap-distance-right:9pt;mso-wrap-distance-bottom:3.6pt;mso-position-horizontal:absolute;mso-position-horizontal-relative:text;mso-position-vertical:absolute;mso-position-vertical-relative:text;mso-width-percent:0;mso-height-percent:0;mso-width-relative:margin;mso-height-relative:margin;v-text-anchor:top" o:gfxdata="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">
+              <v:shape w14:anchorId="61513645" id="_x0000_s1027" type="#_x0000_t202" style="position:absolute;margin-left:391.7pt;margin-top:24.9pt;width:118.85pt;height:20.25pt;z-index:251766784;visibility:visible;mso-wrap-style:square;mso-width-percent:0;mso-height-percent:0;mso-wrap-distance-left:9pt;mso-wrap-distance-top:3.6pt;mso-wrap-distance-right:9pt;mso-wrap-distance-bottom:3.6pt;mso-position-horizontal:absolute;mso-position-horizontal-relative:text;mso-position-vertical:absolute;mso-position-vertical-relative:text;mso-width-percent:0;mso-height-percent:0;mso-width-relative:margin;mso-height-relative:margin;v-text-anchor:top" o:gfxdata="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">
                 <v:textbox>
                   <w:txbxContent>
-                    <w:p/>
+                    <w:p>
+                      <w:pPr>
+                        <w:rPr>
+                          <w:b/>
+                          <w:bCs/>
+                        </w:rPr>
+                      </w:pPr>
+                      <w:r>
+                        <w:rPr>
+                          <w:b/>
+                          <w:bCs/>
+                        </w:rPr>
+                        <w:t>{telefone}</w:t>
+                      </w:r>
+                    </w:p>
                   </w:txbxContent>
                 </v:textbox>
                 <w10:wrap type="square"/>
@@ -712,7 +784,21 @@
                       </wps:spPr>
                       <wps:txbx>
                         <w:txbxContent>
-                          <w:p/>
+                          <w:p>
+                            <w:pPr>
+                              <w:rPr>
+                                <w:b/>
+                                <w:bCs/>
+                              </w:rPr>
+                            </w:pPr>
+                            <w:r>
+                              <w:rPr>
+                                <w:b/>
+                                <w:bCs/>
+                              </w:rPr>
+                              <w:t>{nome}</w:t>
+                            </w:r>
+                          </w:p>
                         </w:txbxContent>
                       </wps:txbx>
                       <wps:bodyPr rot="0" vert="horz" wrap="square" lIns="91440" tIns="45720" rIns="91440" bIns="45720" anchor="t" anchorCtr="0">
@@ -732,10 +818,24 @@
           </mc:Choice>
           <mc:Fallback>
             <w:pict>
-              <v:shape w14:anchorId="0CB8639A" id="_x0000_s1029" type="#_x0000_t202" style="position:absolute;margin-left:151.25pt;margin-top:.4pt;width:347.4pt;height:19.8pt;z-index:251760640;visibility:visible;mso-wrap-style:square;mso-width-percent:0;mso-height-percent:0;mso-wrap-distance-left:9pt;mso-wrap-distance-top:3.6pt;mso-wrap-distance-right:9pt;mso-wrap-distance-bottom:3.6pt;mso-position-horizontal:absolute;mso-position-horizontal-relative:text;mso-position-vertical:absolute;mso-position-vertical-relative:text;mso-width-percent:0;mso-height-percent:0;mso-width-relative:margin;mso-height-relative:margin;v-text-anchor:top" o:gfxdata="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">
+              <v:shape w14:anchorId="0CB8639A" id="_x0000_s1029" type="#_x0000_t202" style="position:absolute;margin-left:151.25pt;margin-top:.4pt;width:347.4pt;height:19.8pt;z-index:251760640;visibility:visible;mso-wrap-style:square;mso-width-percent:0;mso-height-percent:0;mso-wrap-distance-left:9pt;mso-wrap-distance-top:3.6pt;mso-wrap-distance-right:9pt;mso-wrap-distance-bottom:3.6pt;mso-position-horizontal:absolute;mso-position-horizontal-relative:text;mso-position-vertical:absolute;mso-position-vertical-relative:text;mso-width-percent:0;mso-height-percent:0;mso-width-relative:margin;mso-height-relative:margin;v-text-anchor:top" o:gfxdata="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">
                 <v:textbox>
                   <w:txbxContent>
-                    <w:p/>
+                    <w:p>
+                      <w:pPr>
+                        <w:rPr>
+                          <w:b/>
+                          <w:bCs/>
+                        </w:rPr>
+                      </w:pPr>
+                      <w:r>
+                        <w:rPr>
+                          <w:b/>
+                          <w:bCs/>
+                        </w:rPr>
+                        <w:t>{nome}</w:t>
+                      </w:r>
+                    </w:p>
                   </w:txbxContent>
                 </v:textbox>
                 <w10:wrap type="square"/>
@@ -908,7 +1008,21 @@
                       </wps:spPr>
                       <wps:txbx>
                         <w:txbxContent>
-                          <w:p/>
+                          <w:p>
+                            <w:pPr>
+                              <w:rPr>
+                                <w:b/>
+                                <w:bCs/>
+                              </w:rPr>
+                            </w:pPr>
+                            <w:r>
+                              <w:rPr>
+                                <w:b/>
+                                <w:bCs/>
+                              </w:rPr>
+                              <w:t>{tipoVeiculo}</w:t>
+                            </w:r>
+                          </w:p>
                         </w:txbxContent>
                       </wps:txbx>
                       <wps:bodyPr rot="0" vert="horz" wrap="square" lIns="91440" tIns="45720" rIns="91440" bIns="45720" anchor="t" anchorCtr="0">
@@ -928,10 +1042,44 @@
           </mc:Choice>
           <mc:Fallback>
             <w:pict>
-              <v:shape w14:anchorId="2B59684F" id="_x0000_s1030" type="#_x0000_t202" style="position:absolute;margin-left:98.8pt;margin-top:20.2pt;width:143.6pt;height:19.8pt;z-index:251768832;visibility:visible;mso-wrap-style:square;mso-width-percent:0;mso-height-percent:0;mso-wrap-distance-left:9pt;mso-wrap-distance-top:3.6pt;mso-wrap-distance-right:9pt;mso-wrap-distance-bottom:3.6pt;mso-position-horizontal:absolute;mso-position-horizontal-relative:text;mso-position-vertical:absolute;mso-position-vertical-relative:text;mso-width-percent:0;mso-height-percent:0;mso-width-relative:margin;mso-height-relative:margin;v-text-anchor:top" o:gfxdata="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">
+              <v:shapetype w14:anchorId="2B59684F" id="_x0000_t202" coordsize="21600,21600" o:spt="202" path="m,l,21600r21600,l21600,xe">
+                <v:stroke joinstyle="miter"/>
+                <v:path gradientshapeok="t" o:connecttype="rect"/>
+              </v:shapetype>
+              <v:shape id="_x0000_s1030" type="#_x0000_t202" style="position:absolute;margin-left:98.8pt;margin-top:20.2pt;width:143.6pt;height:19.8pt;z-index:251768832;visibility:visible;mso-wrap-style:square;mso-width-percent:0;mso-height-percent:0;mso-wrap-distance-left:9pt;mso-wrap-distance-top:3.6pt;mso-wrap-distance-right:9pt;mso-wrap-distance-bottom:3.6pt;mso-position-horizontal:absolute;mso-position-horizontal-relative:text;mso-position-vertical:absolute;mso-position-vertical-relative:text;mso-width-percent:0;mso-height-percent:0;mso-width-relative:margin;mso-height-relative:margin;v-text-anchor:top" o:gfxdata="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">
                 <v:textbox>
                   <w:txbxContent>
-                    <w:p/>
+                    <w:p>
+                      <w:pPr>
+                        <w:rPr>
+                          <w:b/>
+                          <w:bCs/>
+                        </w:rPr>
+                      </w:pPr>
+                      <w:r>
+                        <w:rPr>
+                          <w:b/>
+                          <w:bCs/>
+                        </w:rPr>
+                        <w:t>{</w:t>
+                      </w:r>
+                      <w:proofErr w:type="spellStart"/>
+                      <w:r>
+                        <w:rPr>
+                          <w:b/>
+                          <w:bCs/>
+                        </w:rPr>
+                        <w:t>tipoVeiculo</w:t>
+                      </w:r>
+                      <w:proofErr w:type="spellEnd"/>
+                      <w:r>
+                        <w:rPr>
+                          <w:b/>
+                          <w:bCs/>
+                        </w:rPr>
+                        <w:t>}</w:t>
+                      </w:r>
+                    </w:p>
                   </w:txbxContent>
                 </v:textbox>
                 <w10:wrap type="square"/>
@@ -1097,7 +1245,21 @@
                       </wps:spPr>
                       <wps:txbx>
                         <w:txbxContent>
-                          <w:p/>
+                          <w:p>
+                            <w:pPr>
+                              <w:rPr>
+                                <w:b/>
+                                <w:bCs/>
+                              </w:rPr>
+                            </w:pPr>
+                            <w:r>
+                              <w:rPr>
+                                <w:b/>
+                                <w:bCs/>
+                              </w:rPr>
+                              <w:t>{placa}</w:t>
+                            </w:r>
+                          </w:p>
                         </w:txbxContent>
                       </wps:txbx>
                       <wps:bodyPr rot="0" vert="horz" wrap="square" lIns="91440" tIns="45720" rIns="91440" bIns="45720" anchor="t" anchorCtr="0">
@@ -1117,10 +1279,24 @@
           </mc:Choice>
           <mc:Fallback>
             <w:pict>
-              <v:shape w14:anchorId="0DE057B0" id="_x0000_s1031" type="#_x0000_t202" style="position:absolute;margin-left:99.55pt;margin-top:23.2pt;width:143.6pt;height:21.35pt;z-index:251770880;visibility:visible;mso-wrap-style:square;mso-width-percent:0;mso-height-percent:0;mso-wrap-distance-left:9pt;mso-wrap-distance-top:3.6pt;mso-wrap-distance-right:9pt;mso-wrap-distance-bottom:3.6pt;mso-position-horizontal:absolute;mso-position-horizontal-relative:text;mso-position-vertical:absolute;mso-position-vertical-relative:text;mso-width-percent:0;mso-height-percent:0;mso-width-relative:margin;mso-height-relative:margin;v-text-anchor:top" o:gfxdata="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">
+              <v:shape w14:anchorId="0DE057B0" id="_x0000_s1031" type="#_x0000_t202" style="position:absolute;margin-left:99.55pt;margin-top:23.2pt;width:143.6pt;height:21.35pt;z-index:251770880;visibility:visible;mso-wrap-style:square;mso-width-percent:0;mso-height-percent:0;mso-wrap-distance-left:9pt;mso-wrap-distance-top:3.6pt;mso-wrap-distance-right:9pt;mso-wrap-distance-bottom:3.6pt;mso-position-horizontal:absolute;mso-position-horizontal-relative:text;mso-position-vertical:absolute;mso-position-vertical-relative:text;mso-width-percent:0;mso-height-percent:0;mso-width-relative:margin;mso-height-relative:margin;v-text-anchor:top" o:gfxdata="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">
                 <v:textbox>
                   <w:txbxContent>
-                    <w:p/>
+                    <w:p>
+                      <w:pPr>
+                        <w:rPr>
+                          <w:b/>
+                          <w:bCs/>
+                        </w:rPr>
+                      </w:pPr>
+                      <w:r>
+                        <w:rPr>
+                          <w:b/>
+                          <w:bCs/>
+                        </w:rPr>
+                        <w:t>{placa}</w:t>
+                      </w:r>
+                    </w:p>
                   </w:txbxContent>
                 </v:textbox>
                 <w10:wrap type="square"/>
@@ -1228,7 +1404,21 @@
                       </wps:spPr>
                       <wps:txbx>
                         <w:txbxContent>
-                          <w:p/>
+                          <w:p>
+                            <w:pPr>
+                              <w:rPr>
+                                <w:b/>
+                                <w:bCs/>
+                              </w:rPr>
+                            </w:pPr>
+                            <w:r>
+                              <w:rPr>
+                                <w:b/>
+                                <w:bCs/>
+                              </w:rPr>
+                              <w:t>{pesoCarregado}</w:t>
+                            </w:r>
+                          </w:p>
                         </w:txbxContent>
                       </wps:txbx>
                       <wps:bodyPr rot="0" vert="horz" wrap="square" lIns="91440" tIns="45720" rIns="91440" bIns="45720" anchor="t" anchorCtr="0">
@@ -1248,10 +1438,40 @@
           </mc:Choice>
           <mc:Fallback>
             <w:pict>
-              <v:shape w14:anchorId="30FE51A0" id="_x0000_s1032" type="#_x0000_t202" style="position:absolute;margin-left:381.6pt;margin-top:23.05pt;width:65.7pt;height:32.3pt;z-index:251779072;visibility:visible;mso-wrap-style:square;mso-width-percent:0;mso-height-percent:0;mso-wrap-distance-left:9pt;mso-wrap-distance-top:3.6pt;mso-wrap-distance-right:9pt;mso-wrap-distance-bottom:3.6pt;mso-position-horizontal:absolute;mso-position-horizontal-relative:text;mso-position-vertical:absolute;mso-position-vertical-relative:text;mso-width-percent:0;mso-height-percent:0;mso-width-relative:margin;mso-height-relative:margin;v-text-anchor:top" o:gfxdata="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">
+              <v:shape w14:anchorId="30FE51A0" id="_x0000_s1032" type="#_x0000_t202" style="position:absolute;margin-left:381.6pt;margin-top:23.05pt;width:65.7pt;height:32.3pt;z-index:251779072;visibility:visible;mso-wrap-style:square;mso-width-percent:0;mso-height-percent:0;mso-wrap-distance-left:9pt;mso-wrap-distance-top:3.6pt;mso-wrap-distance-right:9pt;mso-wrap-distance-bottom:3.6pt;mso-position-horizontal:absolute;mso-position-horizontal-relative:text;mso-position-vertical:absolute;mso-position-vertical-relative:text;mso-width-percent:0;mso-height-percent:0;mso-width-relative:margin;mso-height-relative:margin;v-text-anchor:top" o:gfxdata="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">
                 <v:textbox>
                   <w:txbxContent>
-                    <w:p/>
+                    <w:p>
+                      <w:pPr>
+                        <w:rPr>
+                          <w:b/>
+                          <w:bCs/>
+                        </w:rPr>
+                      </w:pPr>
+                      <w:r>
+                        <w:rPr>
+                          <w:b/>
+                          <w:bCs/>
+                        </w:rPr>
+                        <w:t>{</w:t>
+                      </w:r>
+                      <w:proofErr w:type="spellStart"/>
+                      <w:r>
+                        <w:rPr>
+                          <w:b/>
+                          <w:bCs/>
+                        </w:rPr>
+                        <w:t>pesoCarregado</w:t>
+                      </w:r>
+                      <w:proofErr w:type="spellEnd"/>
+                      <w:r>
+                        <w:rPr>
+                          <w:b/>
+                          <w:bCs/>
+                        </w:rPr>
+                        <w:t>}</w:t>
+                      </w:r>
+                    </w:p>
                   </w:txbxContent>
                 </v:textbox>
                 <w10:wrap type="square"/>
@@ -1322,7 +1542,35 @@
                       </wps:spPr>
                       <wps:txbx>
                         <w:txbxContent>
-                          <w:p/>
+                          <w:p>
+                            <w:pPr>
+                              <w:rPr>
+                                <w:b/>
+                                <w:bCs/>
+                              </w:rPr>
+                            </w:pPr>
+                            <w:r>
+                              <w:rPr>
+                                <w:b/>
+                                <w:bCs/>
+                              </w:rPr>
+                              <w:t>{p</w:t>
+                            </w:r>
+                            <w:r>
+                              <w:rPr>
+                                <w:b/>
+                                <w:bCs/>
+                              </w:rPr>
+                              <w:t>la</w:t>
+                            </w:r>
+                            <w:r>
+                              <w:rPr>
+                                <w:b/>
+                                <w:bCs/>
+                              </w:rPr>
+                              <w:t>ca2}</w:t>
+                            </w:r>
+                          </w:p>
                         </w:txbxContent>
                       </wps:txbx>
                       <wps:bodyPr rot="0" vert="horz" wrap="square" lIns="91440" tIns="45720" rIns="91440" bIns="45720" anchor="t" anchorCtr="0">
@@ -1342,10 +1590,42 @@
           </mc:Choice>
           <mc:Fallback>
             <w:pict>
-              <v:shape w14:anchorId="2C9ACF71" id="_x0000_s1033" type="#_x0000_t202" style="position:absolute;margin-left:99.25pt;margin-top:30.4pt;width:71.6pt;height:21.6pt;z-index:251772928;visibility:visible;mso-wrap-style:square;mso-width-percent:0;mso-height-percent:0;mso-wrap-distance-left:9pt;mso-wrap-distance-top:3.6pt;mso-wrap-distance-right:9pt;mso-wrap-distance-bottom:3.6pt;mso-position-horizontal:absolute;mso-position-horizontal-relative:text;mso-position-vertical:absolute;mso-position-vertical-relative:text;mso-width-percent:0;mso-height-percent:0;mso-width-relative:margin;mso-height-relative:margin;v-text-anchor:top" o:gfxdata="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">
+              <v:shapetype w14:anchorId="2C9ACF71" id="_x0000_t202" coordsize="21600,21600" o:spt="202" path="m,l,21600r21600,l21600,xe">
+                <v:stroke joinstyle="miter"/>
+                <v:path gradientshapeok="t" o:connecttype="rect"/>
+              </v:shapetype>
+              <v:shape id="_x0000_s1033" type="#_x0000_t202" style="position:absolute;margin-left:99.25pt;margin-top:30.4pt;width:71.6pt;height:21.6pt;z-index:251772928;visibility:visible;mso-wrap-style:square;mso-width-percent:0;mso-height-percent:0;mso-wrap-distance-left:9pt;mso-wrap-distance-top:3.6pt;mso-wrap-distance-right:9pt;mso-wrap-distance-bottom:3.6pt;mso-position-horizontal:absolute;mso-position-horizontal-relative:text;mso-position-vertical:absolute;mso-position-vertical-relative:text;mso-width-percent:0;mso-height-percent:0;mso-width-relative:margin;mso-height-relative:margin;v-text-anchor:top" o:gfxdata="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">
                 <v:textbox>
                   <w:txbxContent>
-                    <w:p/>
+                    <w:p>
+                      <w:pPr>
+                        <w:rPr>
+                          <w:b/>
+                          <w:bCs/>
+                        </w:rPr>
+                      </w:pPr>
+                      <w:r>
+                        <w:rPr>
+                          <w:b/>
+                          <w:bCs/>
+                        </w:rPr>
+                        <w:t>{p</w:t>
+                      </w:r>
+                      <w:r>
+                        <w:rPr>
+                          <w:b/>
+                          <w:bCs/>
+                        </w:rPr>
+                        <w:t>la</w:t>
+                      </w:r>
+                      <w:r>
+                        <w:rPr>
+                          <w:b/>
+                          <w:bCs/>
+                        </w:rPr>
+                        <w:t>ca2}</w:t>
+                      </w:r>
+                    </w:p>
                   </w:txbxContent>
                 </v:textbox>
                 <w10:wrap type="square"/>
@@ -1475,7 +1755,28 @@
                       </wps:spPr>
                       <wps:txbx>
                         <w:txbxContent>
-                          <w:p/>
+                          <w:p>
+                            <w:pPr>
+                              <w:rPr>
+                                <w:b/>
+                                <w:bCs/>
+                              </w:rPr>
+                            </w:pPr>
+                            <w:r>
+                              <w:rPr>
+                                <w:b/>
+                                <w:bCs/>
+                              </w:rPr>
+                              <w:t>{placa3}</w:t>
+                            </w:r>
+                            <w:r>
+                              <w:rPr>
+                                <w:b/>
+                                <w:bCs/>
+                              </w:rPr>
+                              <w:tab/>
+                            </w:r>
+                          </w:p>
                         </w:txbxContent>
                       </wps:txbx>
                       <wps:bodyPr rot="0" vert="horz" wrap="square" lIns="91440" tIns="45720" rIns="91440" bIns="45720" anchor="t" anchorCtr="0">
@@ -1498,7 +1799,28 @@
               <v:shape w14:anchorId="11D72BD7" id="_x0000_s1034" type="#_x0000_t202" style="position:absolute;margin-left:99.5pt;margin-top:26.5pt;width:71.35pt;height:20pt;z-index:251774976;visibility:visible;mso-wrap-style:square;mso-width-percent:0;mso-height-percent:0;mso-wrap-distance-left:9pt;mso-wrap-distance-top:3.6pt;mso-wrap-distance-right:9pt;mso-wrap-distance-bottom:3.6pt;mso-position-horizontal:absolute;mso-position-horizontal-relative:margin;mso-position-vertical:absolute;mso-position-vertical-relative:text;mso-width-percent:0;mso-height-percent:0;mso-width-relative:margin;mso-height-relative:margin;v-text-anchor:top" o:gfxdata="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">
                 <v:textbox>
                   <w:txbxContent>
-                    <w:p/>
+                    <w:p>
+                      <w:pPr>
+                        <w:rPr>
+                          <w:b/>
+                          <w:bCs/>
+                        </w:rPr>
+                      </w:pPr>
+                      <w:r>
+                        <w:rPr>
+                          <w:b/>
+                          <w:bCs/>
+                        </w:rPr>
+                        <w:t>{placa3}</w:t>
+                      </w:r>
+                      <w:r>
+                        <w:rPr>
+                          <w:b/>
+                          <w:bCs/>
+                        </w:rPr>
+                        <w:tab/>
+                      </w:r>
+                    </w:p>
                   </w:txbxContent>
                 </v:textbox>
                 <w10:wrap type="square" anchorx="margin"/>
@@ -1698,7 +2020,35 @@
                       </wps:spPr>
                       <wps:txbx>
                         <w:txbxContent>
-                          <w:p/>
+                          <w:p>
+                            <w:pPr>
+                              <w:rPr>
+                                <w:b/>
+                                <w:bCs/>
+                              </w:rPr>
+                            </w:pPr>
+                            <w:r>
+                              <w:rPr>
+                                <w:b/>
+                                <w:bCs/>
+                              </w:rPr>
+                              <w:t>{placa</w:t>
+                            </w:r>
+                            <w:r>
+                              <w:rPr>
+                                <w:b/>
+                                <w:bCs/>
+                              </w:rPr>
+                              <w:t>4</w:t>
+                            </w:r>
+                            <w:r>
+                              <w:rPr>
+                                <w:b/>
+                                <w:bCs/>
+                              </w:rPr>
+                              <w:t>}</w:t>
+                            </w:r>
+                          </w:p>
                         </w:txbxContent>
                       </wps:txbx>
                       <wps:bodyPr rot="0" vert="horz" wrap="square" lIns="91440" tIns="45720" rIns="91440" bIns="45720" anchor="t" anchorCtr="0">
@@ -1718,10 +2068,38 @@
           </mc:Choice>
           <mc:Fallback>
             <w:pict>
-              <v:shape w14:anchorId="57F427BD" id="_x0000_s1035" type="#_x0000_t202" style="position:absolute;margin-left:99.5pt;margin-top:21.15pt;width:71.35pt;height:19.2pt;z-index:251777024;visibility:visible;mso-wrap-style:square;mso-width-percent:0;mso-height-percent:0;mso-wrap-distance-left:9pt;mso-wrap-distance-top:3.6pt;mso-wrap-distance-right:9pt;mso-wrap-distance-bottom:3.6pt;mso-position-horizontal:absolute;mso-position-horizontal-relative:text;mso-position-vertical:absolute;mso-position-vertical-relative:text;mso-width-percent:0;mso-height-percent:0;mso-width-relative:margin;mso-height-relative:margin;v-text-anchor:top" o:gfxdata="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">
+              <v:shape w14:anchorId="57F427BD" id="_x0000_s1035" type="#_x0000_t202" style="position:absolute;margin-left:99.5pt;margin-top:21.15pt;width:71.35pt;height:19.2pt;z-index:251777024;visibility:visible;mso-wrap-style:square;mso-width-percent:0;mso-height-percent:0;mso-wrap-distance-left:9pt;mso-wrap-distance-top:3.6pt;mso-wrap-distance-right:9pt;mso-wrap-distance-bottom:3.6pt;mso-position-horizontal:absolute;mso-position-horizontal-relative:text;mso-position-vertical:absolute;mso-position-vertical-relative:text;mso-width-percent:0;mso-height-percent:0;mso-width-relative:margin;mso-height-relative:margin;v-text-anchor:top" o:gfxdata="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">
                 <v:textbox>
                   <w:txbxContent>
-                    <w:p/>
+                    <w:p>
+                      <w:pPr>
+                        <w:rPr>
+                          <w:b/>
+                          <w:bCs/>
+                        </w:rPr>
+                      </w:pPr>
+                      <w:r>
+                        <w:rPr>
+                          <w:b/>
+                          <w:bCs/>
+                        </w:rPr>
+                        <w:t>{placa</w:t>
+                      </w:r>
+                      <w:r>
+                        <w:rPr>
+                          <w:b/>
+                          <w:bCs/>
+                        </w:rPr>
+                        <w:t>4</w:t>
+                      </w:r>
+                      <w:r>
+                        <w:rPr>
+                          <w:b/>
+                          <w:bCs/>
+                        </w:rPr>
+                        <w:t>}</w:t>
+                      </w:r>
+                    </w:p>
                   </w:txbxContent>
                 </v:textbox>
                 <w10:wrap type="square"/>
@@ -2315,15 +2693,7 @@
                                 <w:b/>
                                 <w:bCs/>
                               </w:rPr>
-                              <w:t>{</w:t>
-                            </w:r>
-                            <w:proofErr w:type="spellStart"/>
-                            <w:r>
-                              <w:rPr>
-                                <w:b/>
-                                <w:bCs/>
-                              </w:rPr>
-                              <w:t>destinat</w:t>
+                              <w:t>{destinat</w:t>
                             </w:r>
                             <w:r>
                               <w:rPr>
@@ -2337,15 +2707,7 @@
                                 <w:b/>
                                 <w:bCs/>
                               </w:rPr>
-                              <w:t>rio</w:t>
-                            </w:r>
-                            <w:proofErr w:type="spellEnd"/>
-                            <w:r>
-                              <w:rPr>
-                                <w:b/>
-                                <w:bCs/>
-                              </w:rPr>
-                              <w:t>}</w:t>
+                              <w:t>rio}</w:t>
                             </w:r>
                           </w:p>
                         </w:txbxContent>
@@ -2682,23 +3044,7 @@
                                 <w:b/>
                                 <w:bCs/>
                               </w:rPr>
-                              <w:t>{</w:t>
-                            </w:r>
-                            <w:proofErr w:type="spellStart"/>
-                            <w:r>
-                              <w:rPr>
-                                <w:b/>
-                                <w:bCs/>
-                              </w:rPr>
-                              <w:t>ie</w:t>
-                            </w:r>
-                            <w:proofErr w:type="spellEnd"/>
-                            <w:r>
-                              <w:rPr>
-                                <w:b/>
-                                <w:bCs/>
-                              </w:rPr>
-                              <w:t>}</w:t>
+                              <w:t>{ie}</w:t>
                             </w:r>
                           </w:p>
                         </w:txbxContent>
@@ -2836,23 +3182,7 @@
                                 <w:b/>
                                 <w:bCs/>
                               </w:rPr>
-                              <w:t>{</w:t>
-                            </w:r>
-                            <w:proofErr w:type="spellStart"/>
-                            <w:r>
-                              <w:rPr>
-                                <w:b/>
-                                <w:bCs/>
-                              </w:rPr>
-                              <w:t>cnpj</w:t>
-                            </w:r>
-                            <w:proofErr w:type="spellEnd"/>
-                            <w:r>
-                              <w:rPr>
-                                <w:b/>
-                                <w:bCs/>
-                              </w:rPr>
-                              <w:t>}</w:t>
+                              <w:t>{cnpj}</w:t>
                             </w:r>
                           </w:p>
                         </w:txbxContent>
@@ -5752,6 +6082,19 @@
 </file>
 
 <file path=customXml/item1.xml><?xml version="1.0" encoding="utf-8"?>
+<b:Sources xmlns:b="http://schemas.openxmlformats.org/officeDocument/2006/bibliography" xmlns="http://schemas.openxmlformats.org/officeDocument/2006/bibliography" SelectedStyle="\APASixthEditionOfficeOnline.xsl" StyleName="APA" Version="6"/>
+</file>
+
+<file path=customXml/item2.xml><?xml version="1.0" encoding="utf-8"?>
+<?mso-contentType ?>
+<FormTemplates xmlns="http://schemas.microsoft.com/sharepoint/v3/contenttype/forms">
+  <Display>DocumentLibraryForm</Display>
+  <Edit>DocumentLibraryForm</Edit>
+  <New>DocumentLibraryForm</New>
+</FormTemplates>
+</file>
+
+<file path=customXml/item3.xml><?xml version="1.0" encoding="utf-8"?>
 <ct:contentTypeSchema xmlns:ct="http://schemas.microsoft.com/office/2006/metadata/contentType" xmlns:ma="http://schemas.microsoft.com/office/2006/metadata/properties/metaAttributes" ct:_="" ma:_="" ma:contentTypeName="Document" ma:contentTypeID="0x010100E7BF52B77E90ED48AD36CB2C285B8E0F" ma:contentTypeVersion="11" ma:contentTypeDescription="Create a new document." ma:contentTypeScope="" ma:versionID="97db2974cfefeff75fea15a69bf47d5f">
   <xsd:schema xmlns:xsd="http://www.w3.org/2001/XMLSchema" xmlns:xs="http://www.w3.org/2001/XMLSchema" xmlns:p="http://schemas.microsoft.com/office/2006/metadata/properties" xmlns:ns3="404790a8-b6e7-4721-84b3-ee8dd9ff11ce" xmlns:ns4="f4a4d6b3-3e55-4403-9276-0c7c0598960a" targetNamespace="http://schemas.microsoft.com/office/2006/metadata/properties" ma:root="true" ma:fieldsID="9475089b9efec076fb937e7c330cce7f" ns3:_="" ns4:_="">
     <xsd:import namespace="404790a8-b6e7-4721-84b3-ee8dd9ff11ce"/>
@@ -5960,19 +6303,6 @@
 </ct:contentTypeSchema>
 </file>
 
-<file path=customXml/item2.xml><?xml version="1.0" encoding="utf-8"?>
-<?mso-contentType ?>
-<FormTemplates xmlns="http://schemas.microsoft.com/sharepoint/v3/contenttype/forms">
-  <Display>DocumentLibraryForm</Display>
-  <Edit>DocumentLibraryForm</Edit>
-  <New>DocumentLibraryForm</New>
-</FormTemplates>
-</file>
-
-<file path=customXml/item3.xml><?xml version="1.0" encoding="utf-8"?>
-<b:Sources xmlns:b="http://schemas.openxmlformats.org/officeDocument/2006/bibliography" xmlns="http://schemas.openxmlformats.org/officeDocument/2006/bibliography" SelectedStyle="\APASixthEditionOfficeOnline.xsl" StyleName="APA" Version="6"/>
-</file>
-
 <file path=customXml/item4.xml><?xml version="1.0" encoding="utf-8"?>
 <p:properties xmlns:p="http://schemas.microsoft.com/office/2006/metadata/properties" xmlns:xsi="http://www.w3.org/2001/XMLSchema-instance" xmlns:pc="http://schemas.microsoft.com/office/infopath/2007/PartnerControls">
   <documentManagement>
@@ -5982,6 +6312,22 @@
 </file>
 
 <file path=customXml/itemProps1.xml><?xml version="1.0" encoding="utf-8"?>
+<ds:datastoreItem xmlns:ds="http://schemas.openxmlformats.org/officeDocument/2006/customXml" ds:itemID="{0684C76F-20CF-45BE-94CA-5B359D026B48}">
+  <ds:schemaRefs>
+    <ds:schemaRef ds:uri="http://schemas.openxmlformats.org/officeDocument/2006/bibliography"/>
+  </ds:schemaRefs>
+</ds:datastoreItem>
+</file>
+
+<file path=customXml/itemProps2.xml><?xml version="1.0" encoding="utf-8"?>
+<ds:datastoreItem xmlns:ds="http://schemas.openxmlformats.org/officeDocument/2006/customXml" ds:itemID="{FB3DBFFC-7B24-4BC6-B76D-4EF0425D66EC}">
+  <ds:schemaRefs>
+    <ds:schemaRef ds:uri="http://schemas.microsoft.com/sharepoint/v3/contenttype/forms"/>
+  </ds:schemaRefs>
+</ds:datastoreItem>
+</file>
+
+<file path=customXml/itemProps3.xml><?xml version="1.0" encoding="utf-8"?>
 <ds:datastoreItem xmlns:ds="http://schemas.openxmlformats.org/officeDocument/2006/customXml" ds:itemID="{0EFE74EF-3530-4386-9F3C-EC6710480847}">
   <ds:schemaRefs>
     <ds:schemaRef ds:uri="http://schemas.microsoft.com/office/2006/metadata/contentType"/>
@@ -6000,22 +6346,6 @@
 </ds:datastoreItem>
 </file>
 
-<file path=customXml/itemProps2.xml><?xml version="1.0" encoding="utf-8"?>
-<ds:datastoreItem xmlns:ds="http://schemas.openxmlformats.org/officeDocument/2006/customXml" ds:itemID="{FB3DBFFC-7B24-4BC6-B76D-4EF0425D66EC}">
-  <ds:schemaRefs>
-    <ds:schemaRef ds:uri="http://schemas.microsoft.com/sharepoint/v3/contenttype/forms"/>
-  </ds:schemaRefs>
-</ds:datastoreItem>
-</file>
-
-<file path=customXml/itemProps3.xml><?xml version="1.0" encoding="utf-8"?>
-<ds:datastoreItem xmlns:ds="http://schemas.openxmlformats.org/officeDocument/2006/customXml" ds:itemID="{0684C76F-20CF-45BE-94CA-5B359D026B48}">
-  <ds:schemaRefs>
-    <ds:schemaRef ds:uri="http://schemas.openxmlformats.org/officeDocument/2006/bibliography"/>
-  </ds:schemaRefs>
-</ds:datastoreItem>
-</file>
-
 <file path=customXml/itemProps4.xml><?xml version="1.0" encoding="utf-8"?>
 <ds:datastoreItem xmlns:ds="http://schemas.openxmlformats.org/officeDocument/2006/customXml" ds:itemID="{69DF74B0-D12F-4E29-8C4A-B78EE9FD51E7}">
   <ds:schemaRefs>

</xml_diff>

<commit_message>
Alterando roteiro - localização - do template
</commit_message>
<xml_diff>
--- a/pages/PLANILHA/downloads/ourofertil.docx
+++ b/pages/PLANILHA/downloads/ourofertil.docx
@@ -4533,7 +4533,11 @@
                       </wps:spPr>
                       <wps:txbx>
                         <w:txbxContent>
-                          <w:p/>
+                          <w:p>
+                            <w:r>
+                              <w:t>{localizacao}</w:t>
+                            </w:r>
+                          </w:p>
                         </w:txbxContent>
                       </wps:txbx>
                       <wps:bodyPr rot="0" spcFirstLastPara="0" vertOverflow="overflow" horzOverflow="overflow" vert="horz" wrap="square" lIns="91440" tIns="45720" rIns="91440" bIns="45720" numCol="1" spcCol="0" rtlCol="0" fromWordArt="0" anchor="t" anchorCtr="0" forceAA="0" compatLnSpc="1">
@@ -4553,10 +4557,18 @@
           </mc:Choice>
           <mc:Fallback>
             <w:pict>
-              <v:shape w14:anchorId="34CBA9DA" id="_x0000_s1044" type="#_x0000_t202" style="position:absolute;margin-left:-2.75pt;margin-top:18.1pt;width:515.9pt;height:100.9pt;z-index:251732992;visibility:visible;mso-wrap-style:square;mso-height-percent:0;mso-wrap-distance-left:9pt;mso-wrap-distance-top:0;mso-wrap-distance-right:9pt;mso-wrap-distance-bottom:0;mso-position-horizontal:absolute;mso-position-horizontal-relative:text;mso-position-vertical:absolute;mso-position-vertical-relative:text;mso-height-percent:0;mso-height-relative:margin;v-text-anchor:top" o:gfxdata="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" filled="f" stroked="f" strokeweight=".5pt">
+              <v:shapetype w14:anchorId="34CBA9DA" id="_x0000_t202" coordsize="21600,21600" o:spt="202" path="m,l,21600r21600,l21600,xe">
+                <v:stroke joinstyle="miter"/>
+                <v:path gradientshapeok="t" o:connecttype="rect"/>
+              </v:shapetype>
+              <v:shape id="_x0000_s1044" type="#_x0000_t202" style="position:absolute;margin-left:-2.75pt;margin-top:18.1pt;width:515.9pt;height:100.9pt;z-index:251732992;visibility:visible;mso-wrap-style:square;mso-height-percent:0;mso-wrap-distance-left:9pt;mso-wrap-distance-top:0;mso-wrap-distance-right:9pt;mso-wrap-distance-bottom:0;mso-position-horizontal:absolute;mso-position-horizontal-relative:text;mso-position-vertical:absolute;mso-position-vertical-relative:text;mso-height-percent:0;mso-height-relative:margin;v-text-anchor:top" o:gfxdata="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" filled="f" stroked="f" strokeweight=".5pt">
                 <v:textbox>
                   <w:txbxContent>
-                    <w:p/>
+                    <w:p>
+                      <w:r>
+                        <w:t>{localizacao}</w:t>
+                      </w:r>
+                    </w:p>
                   </w:txbxContent>
                 </v:textbox>
               </v:shape>
@@ -6002,19 +6014,6 @@
 </file>
 
 <file path=customXml/item2.xml><?xml version="1.0" encoding="utf-8"?>
-<b:Sources xmlns:b="http://schemas.openxmlformats.org/officeDocument/2006/bibliography" xmlns="http://schemas.openxmlformats.org/officeDocument/2006/bibliography" SelectedStyle="\APASixthEditionOfficeOnline.xsl" StyleName="APA" Version="6"/>
-</file>
-
-<file path=customXml/item3.xml><?xml version="1.0" encoding="utf-8"?>
-<?mso-contentType ?>
-<FormTemplates xmlns="http://schemas.microsoft.com/sharepoint/v3/contenttype/forms">
-  <Display>DocumentLibraryForm</Display>
-  <Edit>DocumentLibraryForm</Edit>
-  <New>DocumentLibraryForm</New>
-</FormTemplates>
-</file>
-
-<file path=customXml/item4.xml><?xml version="1.0" encoding="utf-8"?>
 <ct:contentTypeSchema xmlns:ct="http://schemas.microsoft.com/office/2006/metadata/contentType" xmlns:ma="http://schemas.microsoft.com/office/2006/metadata/properties/metaAttributes" ct:_="" ma:_="" ma:contentTypeName="Document" ma:contentTypeID="0x010100E7BF52B77E90ED48AD36CB2C285B8E0F" ma:contentTypeVersion="11" ma:contentTypeDescription="Create a new document." ma:contentTypeScope="" ma:versionID="97db2974cfefeff75fea15a69bf47d5f">
   <xsd:schema xmlns:xsd="http://www.w3.org/2001/XMLSchema" xmlns:xs="http://www.w3.org/2001/XMLSchema" xmlns:p="http://schemas.microsoft.com/office/2006/metadata/properties" xmlns:ns3="404790a8-b6e7-4721-84b3-ee8dd9ff11ce" xmlns:ns4="f4a4d6b3-3e55-4403-9276-0c7c0598960a" targetNamespace="http://schemas.microsoft.com/office/2006/metadata/properties" ma:root="true" ma:fieldsID="9475089b9efec076fb937e7c330cce7f" ns3:_="" ns4:_="">
     <xsd:import namespace="404790a8-b6e7-4721-84b3-ee8dd9ff11ce"/>
@@ -6223,6 +6222,19 @@
 </ct:contentTypeSchema>
 </file>
 
+<file path=customXml/item3.xml><?xml version="1.0" encoding="utf-8"?>
+<?mso-contentType ?>
+<FormTemplates xmlns="http://schemas.microsoft.com/sharepoint/v3/contenttype/forms">
+  <Display>DocumentLibraryForm</Display>
+  <Edit>DocumentLibraryForm</Edit>
+  <New>DocumentLibraryForm</New>
+</FormTemplates>
+</file>
+
+<file path=customXml/item4.xml><?xml version="1.0" encoding="utf-8"?>
+<b:Sources xmlns:b="http://schemas.openxmlformats.org/officeDocument/2006/bibliography" xmlns="http://schemas.openxmlformats.org/officeDocument/2006/bibliography" SelectedStyle="\APASixthEditionOfficeOnline.xsl" StyleName="APA" Version="6"/>
+</file>
+
 <file path=customXml/itemProps1.xml><?xml version="1.0" encoding="utf-8"?>
 <ds:datastoreItem xmlns:ds="http://schemas.openxmlformats.org/officeDocument/2006/customXml" ds:itemID="{69DF74B0-D12F-4E29-8C4A-B78EE9FD51E7}">
   <ds:schemaRefs>
@@ -6234,22 +6246,6 @@
 </file>
 
 <file path=customXml/itemProps2.xml><?xml version="1.0" encoding="utf-8"?>
-<ds:datastoreItem xmlns:ds="http://schemas.openxmlformats.org/officeDocument/2006/customXml" ds:itemID="{0684C76F-20CF-45BE-94CA-5B359D026B48}">
-  <ds:schemaRefs>
-    <ds:schemaRef ds:uri="http://schemas.openxmlformats.org/officeDocument/2006/bibliography"/>
-  </ds:schemaRefs>
-</ds:datastoreItem>
-</file>
-
-<file path=customXml/itemProps3.xml><?xml version="1.0" encoding="utf-8"?>
-<ds:datastoreItem xmlns:ds="http://schemas.openxmlformats.org/officeDocument/2006/customXml" ds:itemID="{FB3DBFFC-7B24-4BC6-B76D-4EF0425D66EC}">
-  <ds:schemaRefs>
-    <ds:schemaRef ds:uri="http://schemas.microsoft.com/sharepoint/v3/contenttype/forms"/>
-  </ds:schemaRefs>
-</ds:datastoreItem>
-</file>
-
-<file path=customXml/itemProps4.xml><?xml version="1.0" encoding="utf-8"?>
 <ds:datastoreItem xmlns:ds="http://schemas.openxmlformats.org/officeDocument/2006/customXml" ds:itemID="{0EFE74EF-3530-4386-9F3C-EC6710480847}">
   <ds:schemaRefs>
     <ds:schemaRef ds:uri="http://schemas.microsoft.com/office/2006/metadata/contentType"/>
@@ -6266,4 +6262,20 @@
     <ds:schemaRef ds:uri="http://schemas.microsoft.com/internal/obd"/>
   </ds:schemaRefs>
 </ds:datastoreItem>
+</file>
+
+<file path=customXml/itemProps3.xml><?xml version="1.0" encoding="utf-8"?>
+<ds:datastoreItem xmlns:ds="http://schemas.openxmlformats.org/officeDocument/2006/customXml" ds:itemID="{FB3DBFFC-7B24-4BC6-B76D-4EF0425D66EC}">
+  <ds:schemaRefs>
+    <ds:schemaRef ds:uri="http://schemas.microsoft.com/sharepoint/v3/contenttype/forms"/>
+  </ds:schemaRefs>
+</ds:datastoreItem>
+</file>
+
+<file path=customXml/itemProps4.xml><?xml version="1.0" encoding="utf-8"?>
+<ds:datastoreItem xmlns:ds="http://schemas.openxmlformats.org/officeDocument/2006/customXml" ds:itemID="{0684C76F-20CF-45BE-94CA-5B359D026B48}">
+  <ds:schemaRefs>
+    <ds:schemaRef ds:uri="http://schemas.openxmlformats.org/officeDocument/2006/bibliography"/>
+  </ds:schemaRefs>
+</ds:datastoreItem>
 </file>
</xml_diff>

<commit_message>
Correção dos valores de peso
</commit_message>
<xml_diff>
--- a/pages/PLANILHA/downloads/ourofertil.docx
+++ b/pages/PLANILHA/downloads/ourofertil.docx
@@ -328,6 +328,7 @@
         </w:rPr>
         <w:t xml:space="preserve">                                                                                                                 </w:t>
       </w:r>
+      <w:proofErr w:type="gramStart"/>
       <w:r>
         <w:rPr>
           <w:b/>
@@ -342,7 +343,17 @@
           <w:bCs/>
           <w:color w:val="385623" w:themeColor="accent6" w:themeShade="80"/>
         </w:rPr>
-        <w:t>{data</w:t>
+        <w:t>{</w:t>
+      </w:r>
+      <w:proofErr w:type="spellStart"/>
+      <w:proofErr w:type="gramEnd"/>
+      <w:r>
+        <w:rPr>
+          <w:b/>
+          <w:bCs/>
+          <w:color w:val="385623" w:themeColor="accent6" w:themeShade="80"/>
+        </w:rPr>
+        <w:t>data</w:t>
       </w:r>
       <w:r>
         <w:rPr>
@@ -352,6 +363,7 @@
         </w:rPr>
         <w:t>oc</w:t>
       </w:r>
+      <w:proofErr w:type="spellEnd"/>
       <w:r>
         <w:rPr>
           <w:b/>
@@ -456,7 +468,23 @@
                                 <w:b/>
                                 <w:bCs/>
                               </w:rPr>
-                              <w:t>{cpf}</w:t>
+                              <w:t>{</w:t>
+                            </w:r>
+                            <w:proofErr w:type="spellStart"/>
+                            <w:r>
+                              <w:rPr>
+                                <w:b/>
+                                <w:bCs/>
+                              </w:rPr>
+                              <w:t>cpf</w:t>
+                            </w:r>
+                            <w:proofErr w:type="spellEnd"/>
+                            <w:r>
+                              <w:rPr>
+                                <w:b/>
+                                <w:bCs/>
+                              </w:rPr>
+                              <w:t>}</w:t>
                             </w:r>
                           </w:p>
                         </w:txbxContent>
@@ -1020,7 +1048,23 @@
                                 <w:b/>
                                 <w:bCs/>
                               </w:rPr>
-                              <w:t>{tipoVeiculo}</w:t>
+                              <w:t>{</w:t>
+                            </w:r>
+                            <w:proofErr w:type="spellStart"/>
+                            <w:r>
+                              <w:rPr>
+                                <w:b/>
+                                <w:bCs/>
+                              </w:rPr>
+                              <w:t>tipoVeiculo</w:t>
+                            </w:r>
+                            <w:proofErr w:type="spellEnd"/>
+                            <w:r>
+                              <w:rPr>
+                                <w:b/>
+                                <w:bCs/>
+                              </w:rPr>
+                              <w:t>}</w:t>
                             </w:r>
                           </w:p>
                         </w:txbxContent>
@@ -1396,7 +1440,23 @@
                                 <w:b/>
                                 <w:bCs/>
                               </w:rPr>
-                              <w:t>{pesoCarregado}</w:t>
+                              <w:t>{</w:t>
+                            </w:r>
+                            <w:proofErr w:type="spellStart"/>
+                            <w:r>
+                              <w:rPr>
+                                <w:b/>
+                                <w:bCs/>
+                              </w:rPr>
+                              <w:t>pesoCarregado</w:t>
+                            </w:r>
+                            <w:proofErr w:type="spellEnd"/>
+                            <w:r>
+                              <w:rPr>
+                                <w:b/>
+                                <w:bCs/>
+                              </w:rPr>
+                              <w:t>}</w:t>
                             </w:r>
                           </w:p>
                         </w:txbxContent>
@@ -2653,7 +2713,15 @@
                                 <w:b/>
                                 <w:bCs/>
                               </w:rPr>
-                              <w:t>{destinat</w:t>
+                              <w:t>{</w:t>
+                            </w:r>
+                            <w:proofErr w:type="spellStart"/>
+                            <w:r>
+                              <w:rPr>
+                                <w:b/>
+                                <w:bCs/>
+                              </w:rPr>
+                              <w:t>destinat</w:t>
                             </w:r>
                             <w:r>
                               <w:rPr>
@@ -2667,7 +2735,15 @@
                                 <w:b/>
                                 <w:bCs/>
                               </w:rPr>
-                              <w:t>rio}</w:t>
+                              <w:t>rio</w:t>
+                            </w:r>
+                            <w:proofErr w:type="spellEnd"/>
+                            <w:r>
+                              <w:rPr>
+                                <w:b/>
+                                <w:bCs/>
+                              </w:rPr>
+                              <w:t>}</w:t>
                             </w:r>
                           </w:p>
                         </w:txbxContent>
@@ -2988,7 +3064,23 @@
                                 <w:b/>
                                 <w:bCs/>
                               </w:rPr>
-                              <w:t>{ie}</w:t>
+                              <w:t>{</w:t>
+                            </w:r>
+                            <w:proofErr w:type="spellStart"/>
+                            <w:r>
+                              <w:rPr>
+                                <w:b/>
+                                <w:bCs/>
+                              </w:rPr>
+                              <w:t>ie</w:t>
+                            </w:r>
+                            <w:proofErr w:type="spellEnd"/>
+                            <w:r>
+                              <w:rPr>
+                                <w:b/>
+                                <w:bCs/>
+                              </w:rPr>
+                              <w:t>}</w:t>
                             </w:r>
                           </w:p>
                         </w:txbxContent>
@@ -3110,7 +3202,23 @@
                                 <w:b/>
                                 <w:bCs/>
                               </w:rPr>
-                              <w:t>{cnpj}</w:t>
+                              <w:t>{</w:t>
+                            </w:r>
+                            <w:proofErr w:type="spellStart"/>
+                            <w:r>
+                              <w:rPr>
+                                <w:b/>
+                                <w:bCs/>
+                              </w:rPr>
+                              <w:t>cnpj</w:t>
+                            </w:r>
+                            <w:proofErr w:type="spellEnd"/>
+                            <w:r>
+                              <w:rPr>
+                                <w:b/>
+                                <w:bCs/>
+                              </w:rPr>
+                              <w:t>}</w:t>
                             </w:r>
                           </w:p>
                         </w:txbxContent>
@@ -4535,7 +4643,15 @@
                         <w:txbxContent>
                           <w:p>
                             <w:r>
-                              <w:t>{localizacao}</w:t>
+                              <w:t>{</w:t>
+                            </w:r>
+                            <w:proofErr w:type="spellStart"/>
+                            <w:r>
+                              <w:t>localizacao</w:t>
+                            </w:r>
+                            <w:proofErr w:type="spellEnd"/>
+                            <w:r>
+                              <w:t>}</w:t>
                             </w:r>
                           </w:p>
                         </w:txbxContent>
@@ -4566,7 +4682,15 @@
                   <w:txbxContent>
                     <w:p>
                       <w:r>
-                        <w:t>{localizacao}</w:t>
+                        <w:t>{</w:t>
+                      </w:r>
+                      <w:proofErr w:type="spellStart"/>
+                      <w:r>
+                        <w:t>localizacao</w:t>
+                      </w:r>
+                      <w:proofErr w:type="spellEnd"/>
+                      <w:r>
+                        <w:t>}</w:t>
                       </w:r>
                     </w:p>
                   </w:txbxContent>
@@ -6006,14 +6130,6 @@
 </file>
 
 <file path=customXml/item1.xml><?xml version="1.0" encoding="utf-8"?>
-<p:properties xmlns:p="http://schemas.microsoft.com/office/2006/metadata/properties" xmlns:xsi="http://www.w3.org/2001/XMLSchema-instance" xmlns:pc="http://schemas.microsoft.com/office/infopath/2007/PartnerControls">
-  <documentManagement>
-    <_activity xmlns="404790a8-b6e7-4721-84b3-ee8dd9ff11ce" xsi:nil="true"/>
-  </documentManagement>
-</p:properties>
-</file>
-
-<file path=customXml/item2.xml><?xml version="1.0" encoding="utf-8"?>
 <ct:contentTypeSchema xmlns:ct="http://schemas.microsoft.com/office/2006/metadata/contentType" xmlns:ma="http://schemas.microsoft.com/office/2006/metadata/properties/metaAttributes" ct:_="" ma:_="" ma:contentTypeName="Document" ma:contentTypeID="0x010100E7BF52B77E90ED48AD36CB2C285B8E0F" ma:contentTypeVersion="11" ma:contentTypeDescription="Create a new document." ma:contentTypeScope="" ma:versionID="97db2974cfefeff75fea15a69bf47d5f">
   <xsd:schema xmlns:xsd="http://www.w3.org/2001/XMLSchema" xmlns:xs="http://www.w3.org/2001/XMLSchema" xmlns:p="http://schemas.microsoft.com/office/2006/metadata/properties" xmlns:ns3="404790a8-b6e7-4721-84b3-ee8dd9ff11ce" xmlns:ns4="f4a4d6b3-3e55-4403-9276-0c7c0598960a" targetNamespace="http://schemas.microsoft.com/office/2006/metadata/properties" ma:root="true" ma:fieldsID="9475089b9efec076fb937e7c330cce7f" ns3:_="" ns4:_="">
     <xsd:import namespace="404790a8-b6e7-4721-84b3-ee8dd9ff11ce"/>
@@ -6222,7 +6338,7 @@
 </ct:contentTypeSchema>
 </file>
 
-<file path=customXml/item3.xml><?xml version="1.0" encoding="utf-8"?>
+<file path=customXml/item2.xml><?xml version="1.0" encoding="utf-8"?>
 <?mso-contentType ?>
 <FormTemplates xmlns="http://schemas.microsoft.com/sharepoint/v3/contenttype/forms">
   <Display>DocumentLibraryForm</Display>
@@ -6231,21 +6347,19 @@
 </FormTemplates>
 </file>
 
-<file path=customXml/item4.xml><?xml version="1.0" encoding="utf-8"?>
+<file path=customXml/item3.xml><?xml version="1.0" encoding="utf-8"?>
 <b:Sources xmlns:b="http://schemas.openxmlformats.org/officeDocument/2006/bibliography" xmlns="http://schemas.openxmlformats.org/officeDocument/2006/bibliography" SelectedStyle="\APASixthEditionOfficeOnline.xsl" StyleName="APA" Version="6"/>
 </file>
 
-<file path=customXml/itemProps1.xml><?xml version="1.0" encoding="utf-8"?>
-<ds:datastoreItem xmlns:ds="http://schemas.openxmlformats.org/officeDocument/2006/customXml" ds:itemID="{69DF74B0-D12F-4E29-8C4A-B78EE9FD51E7}">
-  <ds:schemaRefs>
-    <ds:schemaRef ds:uri="http://schemas.microsoft.com/office/2006/metadata/properties"/>
-    <ds:schemaRef ds:uri="http://schemas.microsoft.com/office/infopath/2007/PartnerControls"/>
-    <ds:schemaRef ds:uri="404790a8-b6e7-4721-84b3-ee8dd9ff11ce"/>
-  </ds:schemaRefs>
-</ds:datastoreItem>
+<file path=customXml/item4.xml><?xml version="1.0" encoding="utf-8"?>
+<p:properties xmlns:p="http://schemas.microsoft.com/office/2006/metadata/properties" xmlns:xsi="http://www.w3.org/2001/XMLSchema-instance" xmlns:pc="http://schemas.microsoft.com/office/infopath/2007/PartnerControls">
+  <documentManagement>
+    <_activity xmlns="404790a8-b6e7-4721-84b3-ee8dd9ff11ce" xsi:nil="true"/>
+  </documentManagement>
+</p:properties>
 </file>
 
-<file path=customXml/itemProps2.xml><?xml version="1.0" encoding="utf-8"?>
+<file path=customXml/itemProps1.xml><?xml version="1.0" encoding="utf-8"?>
 <ds:datastoreItem xmlns:ds="http://schemas.openxmlformats.org/officeDocument/2006/customXml" ds:itemID="{0EFE74EF-3530-4386-9F3C-EC6710480847}">
   <ds:schemaRefs>
     <ds:schemaRef ds:uri="http://schemas.microsoft.com/office/2006/metadata/contentType"/>
@@ -6264,7 +6378,7 @@
 </ds:datastoreItem>
 </file>
 
-<file path=customXml/itemProps3.xml><?xml version="1.0" encoding="utf-8"?>
+<file path=customXml/itemProps2.xml><?xml version="1.0" encoding="utf-8"?>
 <ds:datastoreItem xmlns:ds="http://schemas.openxmlformats.org/officeDocument/2006/customXml" ds:itemID="{FB3DBFFC-7B24-4BC6-B76D-4EF0425D66EC}">
   <ds:schemaRefs>
     <ds:schemaRef ds:uri="http://schemas.microsoft.com/sharepoint/v3/contenttype/forms"/>
@@ -6272,10 +6386,20 @@
 </ds:datastoreItem>
 </file>
 
-<file path=customXml/itemProps4.xml><?xml version="1.0" encoding="utf-8"?>
+<file path=customXml/itemProps3.xml><?xml version="1.0" encoding="utf-8"?>
 <ds:datastoreItem xmlns:ds="http://schemas.openxmlformats.org/officeDocument/2006/customXml" ds:itemID="{0684C76F-20CF-45BE-94CA-5B359D026B48}">
   <ds:schemaRefs>
     <ds:schemaRef ds:uri="http://schemas.openxmlformats.org/officeDocument/2006/bibliography"/>
   </ds:schemaRefs>
 </ds:datastoreItem>
+</file>
+
+<file path=customXml/itemProps4.xml><?xml version="1.0" encoding="utf-8"?>
+<ds:datastoreItem xmlns:ds="http://schemas.openxmlformats.org/officeDocument/2006/customXml" ds:itemID="{69DF74B0-D12F-4E29-8C4A-B78EE9FD51E7}">
+  <ds:schemaRefs>
+    <ds:schemaRef ds:uri="http://schemas.microsoft.com/office/2006/metadata/properties"/>
+    <ds:schemaRef ds:uri="http://schemas.microsoft.com/office/infopath/2007/PartnerControls"/>
+    <ds:schemaRef ds:uri="404790a8-b6e7-4721-84b3-ee8dd9ff11ce"/>
+  </ds:schemaRefs>
+</ds:datastoreItem>
 </file>
</xml_diff>